<commit_message>
added cart and did majority of documentation
</commit_message>
<xml_diff>
--- a/Documentation.docx
+++ b/Documentation.docx
@@ -295,19 +295,7 @@
         <w:rPr>
           <w:rFonts w:ascii="Arial" w:hAnsi="Arial" w:cs="Arial"/>
         </w:rPr>
-        <w:t xml:space="preserve">. </w:t>
-      </w:r>
-      <w:r>
-        <w:rPr>
-          <w:rFonts w:ascii="Arial" w:hAnsi="Arial" w:cs="Arial"/>
-        </w:rPr>
-        <w:t>In the content folder, there is a folder for images that contain the listing’s images and bootstrap themes.</w:t>
-      </w:r>
-      <w:r>
-        <w:rPr>
-          <w:rFonts w:ascii="Arial" w:hAnsi="Arial" w:cs="Arial"/>
-        </w:rPr>
-        <w:t xml:space="preserve"> The Store database is also located in the </w:t>
+        <w:t xml:space="preserve">. In the content folder, there is a folder for images that contain the listing’s images and bootstrap themes. The Store database is also located in the </w:t>
       </w:r>
       <w:proofErr w:type="spellStart"/>
       <w:r>
@@ -511,14 +499,12 @@
         </w:rPr>
         <w:t xml:space="preserve"> – This page covers all </w:t>
       </w:r>
-      <w:proofErr w:type="spellStart"/>
-      <w:r>
-        <w:rPr>
-          <w:rFonts w:ascii="Arial" w:hAnsi="Arial" w:cs="Arial"/>
-        </w:rPr>
-        <w:t>apges</w:t>
-      </w:r>
-      <w:proofErr w:type="spellEnd"/>
+      <w:r>
+        <w:rPr>
+          <w:rFonts w:ascii="Arial" w:hAnsi="Arial" w:cs="Arial"/>
+        </w:rPr>
+        <w:t>pages</w:t>
+      </w:r>
       <w:r>
         <w:rPr>
           <w:rFonts w:ascii="Arial" w:hAnsi="Arial" w:cs="Arial"/>
@@ -564,6 +550,44 @@
           <w:rFonts w:ascii="Arial" w:hAnsi="Arial" w:cs="Arial"/>
         </w:rPr>
         <w:t xml:space="preserve"> – This is the page to review submissions if the user is an admin.</w:t>
+      </w:r>
+    </w:p>
+    <w:p>
+      <w:pPr>
+        <w:pStyle w:val="ListParagraph"/>
+        <w:numPr>
+          <w:ilvl w:val="0"/>
+          <w:numId w:val="1"/>
+        </w:numPr>
+        <w:rPr>
+          <w:rFonts w:ascii="Arial" w:hAnsi="Arial" w:cs="Arial"/>
+        </w:rPr>
+      </w:pPr>
+      <w:r>
+        <w:rPr>
+          <w:rFonts w:ascii="Arial" w:hAnsi="Arial" w:cs="Arial"/>
+          <w:b/>
+          <w:bCs/>
+        </w:rPr>
+        <w:t xml:space="preserve">Cart </w:t>
+      </w:r>
+      <w:r>
+        <w:rPr>
+          <w:rFonts w:ascii="Arial" w:hAnsi="Arial" w:cs="Arial"/>
+        </w:rPr>
+        <w:t>–</w:t>
+      </w:r>
+      <w:r>
+        <w:rPr>
+          <w:rFonts w:ascii="Arial" w:hAnsi="Arial" w:cs="Arial"/>
+        </w:rPr>
+        <w:t xml:space="preserve"> </w:t>
+      </w:r>
+      <w:r>
+        <w:rPr>
+          <w:rFonts w:ascii="Arial" w:hAnsi="Arial" w:cs="Arial"/>
+        </w:rPr>
+        <w:t>Page to show the cart of the logged in user</w:t>
       </w:r>
     </w:p>
     <w:p>
@@ -611,7 +635,245 @@
           <w:szCs w:val="40"/>
         </w:rPr>
         <w:lastRenderedPageBreak/>
-        <w:t>Stored Procedures</w:t>
+        <w:t>Database</w:t>
+      </w:r>
+    </w:p>
+    <w:p>
+      <w:pPr>
+        <w:rPr>
+          <w:rFonts w:ascii="Arial" w:hAnsi="Arial" w:cs="Arial"/>
+        </w:rPr>
+      </w:pPr>
+      <w:r>
+        <w:rPr>
+          <w:rFonts w:ascii="Arial" w:hAnsi="Arial" w:cs="Arial"/>
+        </w:rPr>
+        <w:t xml:space="preserve">The database in written in SQL server.  The database is in the APP_DATA folder in the project.  To view the project tables and schema, double click on the </w:t>
+      </w:r>
+      <w:proofErr w:type="spellStart"/>
+      <w:r>
+        <w:rPr>
+          <w:rFonts w:ascii="Arial" w:hAnsi="Arial" w:cs="Arial"/>
+        </w:rPr>
+        <w:t>Store.mdf</w:t>
+      </w:r>
+      <w:proofErr w:type="spellEnd"/>
+      <w:r>
+        <w:rPr>
+          <w:rFonts w:ascii="Arial" w:hAnsi="Arial" w:cs="Arial"/>
+        </w:rPr>
+        <w:t xml:space="preserve"> file and it will open it up in a tab called “Server Explorer.” You can then view the tables and procedures of the database.  The tables in the database are</w:t>
+      </w:r>
+    </w:p>
+    <w:p>
+      <w:pPr>
+        <w:pStyle w:val="ListParagraph"/>
+        <w:numPr>
+          <w:ilvl w:val="0"/>
+          <w:numId w:val="10"/>
+        </w:numPr>
+        <w:rPr>
+          <w:rFonts w:ascii="Arial" w:hAnsi="Arial" w:cs="Arial"/>
+        </w:rPr>
+      </w:pPr>
+      <w:proofErr w:type="spellStart"/>
+      <w:r>
+        <w:rPr>
+          <w:rFonts w:ascii="Arial" w:hAnsi="Arial" w:cs="Arial"/>
+        </w:rPr>
+        <w:t>tblCart</w:t>
+      </w:r>
+      <w:proofErr w:type="spellEnd"/>
+      <w:r>
+        <w:rPr>
+          <w:rFonts w:ascii="Arial" w:hAnsi="Arial" w:cs="Arial"/>
+        </w:rPr>
+        <w:t xml:space="preserve"> – represents the cart(s) of users</w:t>
+      </w:r>
+    </w:p>
+    <w:p>
+      <w:pPr>
+        <w:pStyle w:val="ListParagraph"/>
+        <w:numPr>
+          <w:ilvl w:val="0"/>
+          <w:numId w:val="10"/>
+        </w:numPr>
+        <w:rPr>
+          <w:rFonts w:ascii="Arial" w:hAnsi="Arial" w:cs="Arial"/>
+        </w:rPr>
+      </w:pPr>
+      <w:proofErr w:type="spellStart"/>
+      <w:r>
+        <w:rPr>
+          <w:rFonts w:ascii="Arial" w:hAnsi="Arial" w:cs="Arial"/>
+        </w:rPr>
+        <w:t>tblImages</w:t>
+      </w:r>
+      <w:proofErr w:type="spellEnd"/>
+      <w:r>
+        <w:rPr>
+          <w:rFonts w:ascii="Arial" w:hAnsi="Arial" w:cs="Arial"/>
+        </w:rPr>
+        <w:t xml:space="preserve"> – images for listings</w:t>
+      </w:r>
+    </w:p>
+    <w:p>
+      <w:pPr>
+        <w:pStyle w:val="ListParagraph"/>
+        <w:numPr>
+          <w:ilvl w:val="0"/>
+          <w:numId w:val="10"/>
+        </w:numPr>
+        <w:rPr>
+          <w:rFonts w:ascii="Arial" w:hAnsi="Arial" w:cs="Arial"/>
+        </w:rPr>
+      </w:pPr>
+      <w:proofErr w:type="spellStart"/>
+      <w:r>
+        <w:rPr>
+          <w:rFonts w:ascii="Arial" w:hAnsi="Arial" w:cs="Arial"/>
+        </w:rPr>
+        <w:t>tblListings</w:t>
+      </w:r>
+      <w:proofErr w:type="spellEnd"/>
+      <w:r>
+        <w:rPr>
+          <w:rFonts w:ascii="Arial" w:hAnsi="Arial" w:cs="Arial"/>
+        </w:rPr>
+        <w:t xml:space="preserve"> – all listings for items</w:t>
+      </w:r>
+    </w:p>
+    <w:p>
+      <w:pPr>
+        <w:pStyle w:val="ListParagraph"/>
+        <w:numPr>
+          <w:ilvl w:val="0"/>
+          <w:numId w:val="10"/>
+        </w:numPr>
+        <w:rPr>
+          <w:rFonts w:ascii="Arial" w:hAnsi="Arial" w:cs="Arial"/>
+        </w:rPr>
+      </w:pPr>
+      <w:proofErr w:type="spellStart"/>
+      <w:r>
+        <w:rPr>
+          <w:rFonts w:ascii="Arial" w:hAnsi="Arial" w:cs="Arial"/>
+        </w:rPr>
+        <w:t>tblUsers</w:t>
+      </w:r>
+      <w:proofErr w:type="spellEnd"/>
+      <w:r>
+        <w:rPr>
+          <w:rFonts w:ascii="Arial" w:hAnsi="Arial" w:cs="Arial"/>
+        </w:rPr>
+        <w:t xml:space="preserve"> – users for the website</w:t>
+      </w:r>
+    </w:p>
+    <w:p>
+      <w:pPr>
+        <w:pStyle w:val="ListParagraph"/>
+        <w:numPr>
+          <w:ilvl w:val="0"/>
+          <w:numId w:val="10"/>
+        </w:numPr>
+        <w:rPr>
+          <w:rFonts w:ascii="Arial" w:hAnsi="Arial" w:cs="Arial"/>
+        </w:rPr>
+      </w:pPr>
+      <w:proofErr w:type="spellStart"/>
+      <w:r>
+        <w:rPr>
+          <w:rFonts w:ascii="Arial" w:hAnsi="Arial" w:cs="Arial"/>
+        </w:rPr>
+        <w:t>tblWishList</w:t>
+      </w:r>
+      <w:proofErr w:type="spellEnd"/>
+      <w:r>
+        <w:rPr>
+          <w:rFonts w:ascii="Arial" w:hAnsi="Arial" w:cs="Arial"/>
+        </w:rPr>
+        <w:t xml:space="preserve"> – represents the wishlist(s) of users</w:t>
+      </w:r>
+    </w:p>
+    <w:p>
+      <w:pPr>
+        <w:rPr>
+          <w:rFonts w:ascii="Arial" w:hAnsi="Arial" w:cs="Arial"/>
+        </w:rPr>
+      </w:pPr>
+    </w:p>
+    <w:p>
+      <w:pPr>
+        <w:rPr>
+          <w:rFonts w:ascii="Arial" w:hAnsi="Arial" w:cs="Arial"/>
+        </w:rPr>
+      </w:pPr>
+      <w:r>
+        <w:rPr>
+          <w:rFonts w:ascii="Arial" w:hAnsi="Arial" w:cs="Arial"/>
+        </w:rPr>
+        <w:t>The schema of the database is as follows:</w:t>
+      </w:r>
+    </w:p>
+    <w:p>
+      <w:pPr>
+        <w:rPr>
+          <w:rFonts w:ascii="Arial" w:hAnsi="Arial" w:cs="Arial"/>
+        </w:rPr>
+      </w:pPr>
+      <w:r>
+        <w:rPr>
+          <w:rFonts w:ascii="Arial" w:hAnsi="Arial" w:cs="Arial"/>
+          <w:noProof/>
+        </w:rPr>
+        <w:drawing>
+          <wp:inline distT="0" distB="0" distL="0" distR="0" wp14:anchorId="6B38005E" wp14:editId="33898575">
+            <wp:extent cx="5934075" cy="3362325"/>
+            <wp:effectExtent l="0" t="0" r="9525" b="9525"/>
+            <wp:docPr id="3" name="Picture 3"/>
+            <wp:cNvGraphicFramePr>
+              <a:graphicFrameLocks xmlns:a="http://schemas.openxmlformats.org/drawingml/2006/main" noChangeAspect="1"/>
+            </wp:cNvGraphicFramePr>
+            <a:graphic xmlns:a="http://schemas.openxmlformats.org/drawingml/2006/main">
+              <a:graphicData uri="http://schemas.openxmlformats.org/drawingml/2006/picture">
+                <pic:pic xmlns:pic="http://schemas.openxmlformats.org/drawingml/2006/picture">
+                  <pic:nvPicPr>
+                    <pic:cNvPr id="0" name="Picture 2"/>
+                    <pic:cNvPicPr>
+                      <a:picLocks noChangeAspect="1" noChangeArrowheads="1"/>
+                    </pic:cNvPicPr>
+                  </pic:nvPicPr>
+                  <pic:blipFill>
+                    <a:blip r:embed="rId6">
+                      <a:extLst>
+                        <a:ext uri="{28A0092B-C50C-407E-A947-70E740481C1C}">
+                          <a14:useLocalDpi xmlns:a14="http://schemas.microsoft.com/office/drawing/2010/main" val="0"/>
+                        </a:ext>
+                      </a:extLst>
+                    </a:blip>
+                    <a:srcRect/>
+                    <a:stretch>
+                      <a:fillRect/>
+                    </a:stretch>
+                  </pic:blipFill>
+                  <pic:spPr bwMode="auto">
+                    <a:xfrm>
+                      <a:off x="0" y="0"/>
+                      <a:ext cx="5934075" cy="3362325"/>
+                    </a:xfrm>
+                    <a:prstGeom prst="rect">
+                      <a:avLst/>
+                    </a:prstGeom>
+                    <a:noFill/>
+                    <a:ln>
+                      <a:noFill/>
+                    </a:ln>
+                  </pic:spPr>
+                </pic:pic>
+              </a:graphicData>
+            </a:graphic>
+          </wp:inline>
+        </w:drawing>
       </w:r>
     </w:p>
     <w:p>
@@ -633,7 +895,2710 @@
           <w:sz w:val="40"/>
           <w:szCs w:val="40"/>
         </w:rPr>
+        <w:t>Stored Procedures</w:t>
+      </w:r>
+    </w:p>
+    <w:p>
+      <w:pPr>
+        <w:rPr>
+          <w:rFonts w:ascii="Arial" w:hAnsi="Arial" w:cs="Arial"/>
+        </w:rPr>
+      </w:pPr>
+      <w:r>
+        <w:rPr>
+          <w:rFonts w:ascii="Arial" w:hAnsi="Arial" w:cs="Arial"/>
+        </w:rPr>
+        <w:t xml:space="preserve">Almost all interaction to the database inside the program is done through stored procedures.  These are prewritten procedures that add, remove, update, or return information from inside the database to be used in the program.  The stored procedures of our database and </w:t>
+      </w:r>
+      <w:r>
+        <w:rPr>
+          <w:rFonts w:ascii="Arial" w:hAnsi="Arial" w:cs="Arial"/>
+        </w:rPr>
+        <w:t>their</w:t>
+      </w:r>
+      <w:r>
+        <w:rPr>
+          <w:rFonts w:ascii="Arial" w:hAnsi="Arial" w:cs="Arial"/>
+        </w:rPr>
+        <w:t xml:space="preserve"> input values are as follows:</w:t>
+      </w:r>
+    </w:p>
+    <w:p>
+      <w:pPr>
+        <w:pStyle w:val="ListParagraph"/>
+        <w:numPr>
+          <w:ilvl w:val="0"/>
+          <w:numId w:val="3"/>
+        </w:numPr>
+        <w:rPr>
+          <w:rFonts w:ascii="Arial" w:hAnsi="Arial" w:cs="Arial"/>
+        </w:rPr>
+      </w:pPr>
+      <w:proofErr w:type="spellStart"/>
+      <w:r>
+        <w:rPr>
+          <w:rFonts w:ascii="Arial" w:hAnsi="Arial" w:cs="Arial"/>
+          <w:b/>
+          <w:bCs/>
+        </w:rPr>
+        <w:t>spAddListing</w:t>
+      </w:r>
+      <w:proofErr w:type="spellEnd"/>
+      <w:r>
+        <w:rPr>
+          <w:rFonts w:ascii="Arial" w:hAnsi="Arial" w:cs="Arial"/>
+        </w:rPr>
+        <w:t xml:space="preserve"> – adds a listing to the database</w:t>
+      </w:r>
+    </w:p>
+    <w:p>
+      <w:pPr>
+        <w:pStyle w:val="ListParagraph"/>
+        <w:numPr>
+          <w:ilvl w:val="1"/>
+          <w:numId w:val="3"/>
+        </w:numPr>
+        <w:rPr>
+          <w:rFonts w:ascii="Arial" w:hAnsi="Arial" w:cs="Arial"/>
+        </w:rPr>
+      </w:pPr>
+      <w:r>
+        <w:rPr>
+          <w:rFonts w:ascii="Arial" w:hAnsi="Arial" w:cs="Arial"/>
+        </w:rPr>
+        <w:t>userId – INT</w:t>
+      </w:r>
+    </w:p>
+    <w:p>
+      <w:pPr>
+        <w:pStyle w:val="ListParagraph"/>
+        <w:numPr>
+          <w:ilvl w:val="2"/>
+          <w:numId w:val="3"/>
+        </w:numPr>
+        <w:rPr>
+          <w:rFonts w:ascii="Arial" w:hAnsi="Arial" w:cs="Arial"/>
+        </w:rPr>
+      </w:pPr>
+      <w:r>
+        <w:rPr>
+          <w:rFonts w:ascii="Arial" w:hAnsi="Arial" w:cs="Arial"/>
+        </w:rPr>
+        <w:t>userId of author creating listing</w:t>
+      </w:r>
+    </w:p>
+    <w:p>
+      <w:pPr>
+        <w:pStyle w:val="ListParagraph"/>
+        <w:numPr>
+          <w:ilvl w:val="1"/>
+          <w:numId w:val="3"/>
+        </w:numPr>
+        <w:rPr>
+          <w:rFonts w:ascii="Arial" w:hAnsi="Arial" w:cs="Arial"/>
+        </w:rPr>
+      </w:pPr>
+      <w:r>
+        <w:rPr>
+          <w:rFonts w:ascii="Arial" w:hAnsi="Arial" w:cs="Arial"/>
+        </w:rPr>
+        <w:t xml:space="preserve">title – </w:t>
+      </w:r>
+      <w:proofErr w:type="gramStart"/>
+      <w:r>
+        <w:rPr>
+          <w:rFonts w:ascii="Arial" w:hAnsi="Arial" w:cs="Arial"/>
+        </w:rPr>
+        <w:t>varchar(</w:t>
+      </w:r>
+      <w:proofErr w:type="gramEnd"/>
+      <w:r>
+        <w:rPr>
+          <w:rFonts w:ascii="Arial" w:hAnsi="Arial" w:cs="Arial"/>
+        </w:rPr>
+        <w:t>100)</w:t>
+      </w:r>
+    </w:p>
+    <w:p>
+      <w:pPr>
+        <w:pStyle w:val="ListParagraph"/>
+        <w:numPr>
+          <w:ilvl w:val="1"/>
+          <w:numId w:val="3"/>
+        </w:numPr>
+        <w:rPr>
+          <w:rFonts w:ascii="Arial" w:hAnsi="Arial" w:cs="Arial"/>
+        </w:rPr>
+      </w:pPr>
+      <w:r>
+        <w:rPr>
+          <w:rFonts w:ascii="Arial" w:hAnsi="Arial" w:cs="Arial"/>
+        </w:rPr>
+        <w:lastRenderedPageBreak/>
+        <w:t>price – INT</w:t>
+      </w:r>
+    </w:p>
+    <w:p>
+      <w:pPr>
+        <w:pStyle w:val="ListParagraph"/>
+        <w:numPr>
+          <w:ilvl w:val="1"/>
+          <w:numId w:val="3"/>
+        </w:numPr>
+        <w:rPr>
+          <w:rFonts w:ascii="Arial" w:hAnsi="Arial" w:cs="Arial"/>
+        </w:rPr>
+      </w:pPr>
+      <w:r>
+        <w:rPr>
+          <w:rFonts w:ascii="Arial" w:hAnsi="Arial" w:cs="Arial"/>
+        </w:rPr>
+        <w:t xml:space="preserve">category – </w:t>
+      </w:r>
+      <w:proofErr w:type="gramStart"/>
+      <w:r>
+        <w:rPr>
+          <w:rFonts w:ascii="Arial" w:hAnsi="Arial" w:cs="Arial"/>
+        </w:rPr>
+        <w:t>VARCHAR(</w:t>
+      </w:r>
+      <w:proofErr w:type="gramEnd"/>
+      <w:r>
+        <w:rPr>
+          <w:rFonts w:ascii="Arial" w:hAnsi="Arial" w:cs="Arial"/>
+        </w:rPr>
+        <w:t>50)</w:t>
+      </w:r>
+    </w:p>
+    <w:p>
+      <w:pPr>
+        <w:pStyle w:val="ListParagraph"/>
+        <w:numPr>
+          <w:ilvl w:val="1"/>
+          <w:numId w:val="3"/>
+        </w:numPr>
+        <w:rPr>
+          <w:rFonts w:ascii="Arial" w:hAnsi="Arial" w:cs="Arial"/>
+        </w:rPr>
+      </w:pPr>
+      <w:r>
+        <w:rPr>
+          <w:rFonts w:ascii="Arial" w:hAnsi="Arial" w:cs="Arial"/>
+        </w:rPr>
+        <w:t xml:space="preserve">description (optional) – </w:t>
+      </w:r>
+      <w:proofErr w:type="gramStart"/>
+      <w:r>
+        <w:rPr>
+          <w:rFonts w:ascii="Arial" w:hAnsi="Arial" w:cs="Arial"/>
+        </w:rPr>
+        <w:t>VARCHAR(</w:t>
+      </w:r>
+      <w:proofErr w:type="gramEnd"/>
+      <w:r>
+        <w:rPr>
+          <w:rFonts w:ascii="Arial" w:hAnsi="Arial" w:cs="Arial"/>
+        </w:rPr>
+        <w:t>1000)</w:t>
+      </w:r>
+    </w:p>
+    <w:p>
+      <w:pPr>
+        <w:pStyle w:val="ListParagraph"/>
+        <w:numPr>
+          <w:ilvl w:val="1"/>
+          <w:numId w:val="3"/>
+        </w:numPr>
+        <w:rPr>
+          <w:rFonts w:ascii="Arial" w:hAnsi="Arial" w:cs="Arial"/>
+        </w:rPr>
+      </w:pPr>
+      <w:r>
+        <w:rPr>
+          <w:rFonts w:ascii="Arial" w:hAnsi="Arial" w:cs="Arial"/>
+        </w:rPr>
+        <w:t>success (output) – INT (returns listingId if listing was created in database, or 0 if failed)</w:t>
+      </w:r>
+    </w:p>
+    <w:p>
+      <w:pPr>
+        <w:rPr>
+          <w:rFonts w:ascii="Arial" w:hAnsi="Arial" w:cs="Arial"/>
+        </w:rPr>
+      </w:pPr>
+    </w:p>
+    <w:p>
+      <w:pPr>
+        <w:pStyle w:val="ListParagraph"/>
+        <w:numPr>
+          <w:ilvl w:val="0"/>
+          <w:numId w:val="3"/>
+        </w:numPr>
+        <w:rPr>
+          <w:rFonts w:ascii="Arial" w:hAnsi="Arial" w:cs="Arial"/>
+        </w:rPr>
+      </w:pPr>
+      <w:proofErr w:type="spellStart"/>
+      <w:r>
+        <w:rPr>
+          <w:rFonts w:ascii="Arial" w:hAnsi="Arial" w:cs="Arial"/>
+          <w:b/>
+          <w:bCs/>
+        </w:rPr>
+        <w:t>spAddRemoveCart</w:t>
+      </w:r>
+      <w:proofErr w:type="spellEnd"/>
+      <w:r>
+        <w:rPr>
+          <w:rFonts w:ascii="Arial" w:hAnsi="Arial" w:cs="Arial"/>
+        </w:rPr>
+        <w:t xml:space="preserve"> – adds or removed item from cart</w:t>
+      </w:r>
+    </w:p>
+    <w:p>
+      <w:pPr>
+        <w:pStyle w:val="ListParagraph"/>
+        <w:numPr>
+          <w:ilvl w:val="1"/>
+          <w:numId w:val="3"/>
+        </w:numPr>
+        <w:rPr>
+          <w:rFonts w:ascii="Arial" w:hAnsi="Arial" w:cs="Arial"/>
+        </w:rPr>
+      </w:pPr>
+      <w:r>
+        <w:rPr>
+          <w:rFonts w:ascii="Arial" w:hAnsi="Arial" w:cs="Arial"/>
+        </w:rPr>
+        <w:t>userId – INT</w:t>
+      </w:r>
+    </w:p>
+    <w:p>
+      <w:pPr>
+        <w:pStyle w:val="ListParagraph"/>
+        <w:numPr>
+          <w:ilvl w:val="2"/>
+          <w:numId w:val="3"/>
+        </w:numPr>
+        <w:rPr>
+          <w:rFonts w:ascii="Arial" w:hAnsi="Arial" w:cs="Arial"/>
+        </w:rPr>
+      </w:pPr>
+      <w:r>
+        <w:rPr>
+          <w:rFonts w:ascii="Arial" w:hAnsi="Arial" w:cs="Arial"/>
+        </w:rPr>
+        <w:t>Can leave this empty or 0 if removing item from cart</w:t>
+      </w:r>
+    </w:p>
+    <w:p>
+      <w:pPr>
+        <w:pStyle w:val="ListParagraph"/>
+        <w:numPr>
+          <w:ilvl w:val="2"/>
+          <w:numId w:val="3"/>
+        </w:numPr>
+        <w:rPr>
+          <w:rFonts w:ascii="Arial" w:hAnsi="Arial" w:cs="Arial"/>
+        </w:rPr>
+      </w:pPr>
+      <w:r>
+        <w:rPr>
+          <w:rFonts w:ascii="Arial" w:hAnsi="Arial" w:cs="Arial"/>
+        </w:rPr>
+        <w:t>userId of cart owner</w:t>
+      </w:r>
+    </w:p>
+    <w:p>
+      <w:pPr>
+        <w:pStyle w:val="ListParagraph"/>
+        <w:numPr>
+          <w:ilvl w:val="1"/>
+          <w:numId w:val="3"/>
+        </w:numPr>
+        <w:rPr>
+          <w:rFonts w:ascii="Arial" w:hAnsi="Arial" w:cs="Arial"/>
+        </w:rPr>
+      </w:pPr>
+      <w:r>
+        <w:rPr>
+          <w:rFonts w:ascii="Arial" w:hAnsi="Arial" w:cs="Arial"/>
+        </w:rPr>
+        <w:t>listingId – INT</w:t>
+      </w:r>
+    </w:p>
+    <w:p>
+      <w:pPr>
+        <w:pStyle w:val="ListParagraph"/>
+        <w:numPr>
+          <w:ilvl w:val="2"/>
+          <w:numId w:val="3"/>
+        </w:numPr>
+        <w:rPr>
+          <w:rFonts w:ascii="Arial" w:hAnsi="Arial" w:cs="Arial"/>
+        </w:rPr>
+      </w:pPr>
+      <w:r>
+        <w:rPr>
+          <w:rFonts w:ascii="Arial" w:hAnsi="Arial" w:cs="Arial"/>
+        </w:rPr>
+        <w:t>listingId of listing being added to cart</w:t>
+      </w:r>
+    </w:p>
+    <w:p>
+      <w:pPr>
+        <w:rPr>
+          <w:rFonts w:ascii="Arial" w:hAnsi="Arial" w:cs="Arial"/>
+        </w:rPr>
+      </w:pPr>
+    </w:p>
+    <w:p>
+      <w:pPr>
+        <w:pStyle w:val="ListParagraph"/>
+        <w:numPr>
+          <w:ilvl w:val="0"/>
+          <w:numId w:val="3"/>
+        </w:numPr>
+        <w:rPr>
+          <w:rFonts w:ascii="Arial" w:hAnsi="Arial" w:cs="Arial"/>
+        </w:rPr>
+      </w:pPr>
+      <w:proofErr w:type="spellStart"/>
+      <w:r>
+        <w:rPr>
+          <w:rFonts w:ascii="Arial" w:hAnsi="Arial" w:cs="Arial"/>
+          <w:b/>
+          <w:bCs/>
+        </w:rPr>
+        <w:t>spAddRemoveImages</w:t>
+      </w:r>
+      <w:proofErr w:type="spellEnd"/>
+      <w:r>
+        <w:rPr>
+          <w:rFonts w:ascii="Arial" w:hAnsi="Arial" w:cs="Arial"/>
+        </w:rPr>
+        <w:t xml:space="preserve"> – adds or removes images</w:t>
+      </w:r>
+    </w:p>
+    <w:p>
+      <w:pPr>
+        <w:pStyle w:val="ListParagraph"/>
+        <w:numPr>
+          <w:ilvl w:val="1"/>
+          <w:numId w:val="3"/>
+        </w:numPr>
+        <w:rPr>
+          <w:rFonts w:ascii="Arial" w:hAnsi="Arial" w:cs="Arial"/>
+        </w:rPr>
+      </w:pPr>
+      <w:r>
+        <w:rPr>
+          <w:rFonts w:ascii="Arial" w:hAnsi="Arial" w:cs="Arial"/>
+        </w:rPr>
+        <w:t>imageId – INT</w:t>
+      </w:r>
+    </w:p>
+    <w:p>
+      <w:pPr>
+        <w:pStyle w:val="ListParagraph"/>
+        <w:numPr>
+          <w:ilvl w:val="2"/>
+          <w:numId w:val="3"/>
+        </w:numPr>
+        <w:rPr>
+          <w:rFonts w:ascii="Arial" w:hAnsi="Arial" w:cs="Arial"/>
+        </w:rPr>
+      </w:pPr>
+      <w:r>
+        <w:rPr>
+          <w:rFonts w:ascii="Arial" w:hAnsi="Arial" w:cs="Arial"/>
+        </w:rPr>
+        <w:t>imageId of image to remove</w:t>
+      </w:r>
+    </w:p>
+    <w:p>
+      <w:pPr>
+        <w:pStyle w:val="ListParagraph"/>
+        <w:numPr>
+          <w:ilvl w:val="2"/>
+          <w:numId w:val="3"/>
+        </w:numPr>
+        <w:rPr>
+          <w:rFonts w:ascii="Arial" w:hAnsi="Arial" w:cs="Arial"/>
+        </w:rPr>
+      </w:pPr>
+      <w:r>
+        <w:rPr>
+          <w:rFonts w:ascii="Arial" w:hAnsi="Arial" w:cs="Arial"/>
+        </w:rPr>
+        <w:t>Set to 0 if adding image</w:t>
+      </w:r>
+    </w:p>
+    <w:p>
+      <w:pPr>
+        <w:pStyle w:val="ListParagraph"/>
+        <w:numPr>
+          <w:ilvl w:val="1"/>
+          <w:numId w:val="3"/>
+        </w:numPr>
+        <w:rPr>
+          <w:rFonts w:ascii="Arial" w:hAnsi="Arial" w:cs="Arial"/>
+        </w:rPr>
+      </w:pPr>
+      <w:r>
+        <w:rPr>
+          <w:rFonts w:ascii="Arial" w:hAnsi="Arial" w:cs="Arial"/>
+        </w:rPr>
+        <w:t>listingId – INT</w:t>
+      </w:r>
+    </w:p>
+    <w:p>
+      <w:pPr>
+        <w:pStyle w:val="ListParagraph"/>
+        <w:numPr>
+          <w:ilvl w:val="2"/>
+          <w:numId w:val="3"/>
+        </w:numPr>
+        <w:rPr>
+          <w:rFonts w:ascii="Arial" w:hAnsi="Arial" w:cs="Arial"/>
+        </w:rPr>
+      </w:pPr>
+      <w:r>
+        <w:rPr>
+          <w:rFonts w:ascii="Arial" w:hAnsi="Arial" w:cs="Arial"/>
+        </w:rPr>
+        <w:t>listingId of listing adding images to</w:t>
+      </w:r>
+    </w:p>
+    <w:p>
+      <w:pPr>
+        <w:pStyle w:val="ListParagraph"/>
+        <w:numPr>
+          <w:ilvl w:val="1"/>
+          <w:numId w:val="3"/>
+        </w:numPr>
+        <w:rPr>
+          <w:rFonts w:ascii="Arial" w:hAnsi="Arial" w:cs="Arial"/>
+        </w:rPr>
+      </w:pPr>
+      <w:r>
+        <w:rPr>
+          <w:rFonts w:ascii="Arial" w:hAnsi="Arial" w:cs="Arial"/>
+        </w:rPr>
+        <w:t xml:space="preserve">imageName – </w:t>
+      </w:r>
+      <w:proofErr w:type="gramStart"/>
+      <w:r>
+        <w:rPr>
+          <w:rFonts w:ascii="Arial" w:hAnsi="Arial" w:cs="Arial"/>
+        </w:rPr>
+        <w:t>VARCHAR(</w:t>
+      </w:r>
+      <w:proofErr w:type="gramEnd"/>
+      <w:r>
+        <w:rPr>
+          <w:rFonts w:ascii="Arial" w:hAnsi="Arial" w:cs="Arial"/>
+        </w:rPr>
+        <w:t>50)</w:t>
+      </w:r>
+    </w:p>
+    <w:p>
+      <w:pPr>
+        <w:pStyle w:val="ListParagraph"/>
+        <w:numPr>
+          <w:ilvl w:val="2"/>
+          <w:numId w:val="3"/>
+        </w:numPr>
+        <w:rPr>
+          <w:rFonts w:ascii="Arial" w:hAnsi="Arial" w:cs="Arial"/>
+        </w:rPr>
+      </w:pPr>
+      <w:r>
+        <w:rPr>
+          <w:rFonts w:ascii="Arial" w:hAnsi="Arial" w:cs="Arial"/>
+        </w:rPr>
+        <w:t>filename of image to set as img source in program</w:t>
+      </w:r>
+    </w:p>
+    <w:p>
+      <w:pPr>
+        <w:rPr>
+          <w:rFonts w:ascii="Arial" w:hAnsi="Arial" w:cs="Arial"/>
+        </w:rPr>
+      </w:pPr>
+    </w:p>
+    <w:p>
+      <w:pPr>
+        <w:pStyle w:val="ListParagraph"/>
+        <w:numPr>
+          <w:ilvl w:val="0"/>
+          <w:numId w:val="3"/>
+        </w:numPr>
+        <w:rPr>
+          <w:rFonts w:ascii="Arial" w:hAnsi="Arial" w:cs="Arial"/>
+        </w:rPr>
+      </w:pPr>
+      <w:proofErr w:type="spellStart"/>
+      <w:r>
+        <w:rPr>
+          <w:rFonts w:ascii="Arial" w:hAnsi="Arial" w:cs="Arial"/>
+          <w:b/>
+          <w:bCs/>
+        </w:rPr>
+        <w:t>spAddRemoveWishlist</w:t>
+      </w:r>
+      <w:proofErr w:type="spellEnd"/>
+      <w:r>
+        <w:rPr>
+          <w:rFonts w:ascii="Arial" w:hAnsi="Arial" w:cs="Arial"/>
+        </w:rPr>
+        <w:t xml:space="preserve"> – adds or removed item from </w:t>
+      </w:r>
+      <w:r>
+        <w:rPr>
+          <w:rFonts w:ascii="Arial" w:hAnsi="Arial" w:cs="Arial"/>
+        </w:rPr>
+        <w:t>wishlist</w:t>
+      </w:r>
+    </w:p>
+    <w:p>
+      <w:pPr>
+        <w:pStyle w:val="ListParagraph"/>
+        <w:numPr>
+          <w:ilvl w:val="1"/>
+          <w:numId w:val="3"/>
+        </w:numPr>
+        <w:rPr>
+          <w:rFonts w:ascii="Arial" w:hAnsi="Arial" w:cs="Arial"/>
+        </w:rPr>
+      </w:pPr>
+      <w:r>
+        <w:rPr>
+          <w:rFonts w:ascii="Arial" w:hAnsi="Arial" w:cs="Arial"/>
+        </w:rPr>
+        <w:t>userId – INT</w:t>
+      </w:r>
+    </w:p>
+    <w:p>
+      <w:pPr>
+        <w:pStyle w:val="ListParagraph"/>
+        <w:numPr>
+          <w:ilvl w:val="2"/>
+          <w:numId w:val="3"/>
+        </w:numPr>
+        <w:rPr>
+          <w:rFonts w:ascii="Arial" w:hAnsi="Arial" w:cs="Arial"/>
+        </w:rPr>
+      </w:pPr>
+      <w:r>
+        <w:rPr>
+          <w:rFonts w:ascii="Arial" w:hAnsi="Arial" w:cs="Arial"/>
+        </w:rPr>
+        <w:t xml:space="preserve">Can leave this empty or 0 if removing item from </w:t>
+      </w:r>
+      <w:r>
+        <w:rPr>
+          <w:rFonts w:ascii="Arial" w:hAnsi="Arial" w:cs="Arial"/>
+        </w:rPr>
+        <w:t>wishlist</w:t>
+      </w:r>
+    </w:p>
+    <w:p>
+      <w:pPr>
+        <w:pStyle w:val="ListParagraph"/>
+        <w:numPr>
+          <w:ilvl w:val="2"/>
+          <w:numId w:val="3"/>
+        </w:numPr>
+        <w:rPr>
+          <w:rFonts w:ascii="Arial" w:hAnsi="Arial" w:cs="Arial"/>
+        </w:rPr>
+      </w:pPr>
+      <w:r>
+        <w:rPr>
+          <w:rFonts w:ascii="Arial" w:hAnsi="Arial" w:cs="Arial"/>
+        </w:rPr>
+        <w:t xml:space="preserve">userId of </w:t>
+      </w:r>
+      <w:r>
+        <w:rPr>
+          <w:rFonts w:ascii="Arial" w:hAnsi="Arial" w:cs="Arial"/>
+        </w:rPr>
+        <w:t>wishlist</w:t>
+      </w:r>
+      <w:r>
+        <w:rPr>
+          <w:rFonts w:ascii="Arial" w:hAnsi="Arial" w:cs="Arial"/>
+        </w:rPr>
+        <w:t xml:space="preserve"> owner</w:t>
+      </w:r>
+    </w:p>
+    <w:p>
+      <w:pPr>
+        <w:pStyle w:val="ListParagraph"/>
+        <w:numPr>
+          <w:ilvl w:val="1"/>
+          <w:numId w:val="3"/>
+        </w:numPr>
+        <w:rPr>
+          <w:rFonts w:ascii="Arial" w:hAnsi="Arial" w:cs="Arial"/>
+        </w:rPr>
+      </w:pPr>
+      <w:r>
+        <w:rPr>
+          <w:rFonts w:ascii="Arial" w:hAnsi="Arial" w:cs="Arial"/>
+        </w:rPr>
+        <w:t>listingId – INT</w:t>
+      </w:r>
+    </w:p>
+    <w:p>
+      <w:pPr>
+        <w:pStyle w:val="ListParagraph"/>
+        <w:numPr>
+          <w:ilvl w:val="2"/>
+          <w:numId w:val="3"/>
+        </w:numPr>
+        <w:rPr>
+          <w:rFonts w:ascii="Arial" w:hAnsi="Arial" w:cs="Arial"/>
+        </w:rPr>
+      </w:pPr>
+      <w:r>
+        <w:rPr>
+          <w:rFonts w:ascii="Arial" w:hAnsi="Arial" w:cs="Arial"/>
+        </w:rPr>
+        <w:t xml:space="preserve">listingId of listing being added to </w:t>
+      </w:r>
+      <w:r>
+        <w:rPr>
+          <w:rFonts w:ascii="Arial" w:hAnsi="Arial" w:cs="Arial"/>
+        </w:rPr>
+        <w:t>wishlist</w:t>
+      </w:r>
+    </w:p>
+    <w:p>
+      <w:pPr>
+        <w:rPr>
+          <w:rFonts w:ascii="Arial" w:hAnsi="Arial" w:cs="Arial"/>
+        </w:rPr>
+      </w:pPr>
+    </w:p>
+    <w:p>
+      <w:pPr>
+        <w:pStyle w:val="ListParagraph"/>
+        <w:numPr>
+          <w:ilvl w:val="0"/>
+          <w:numId w:val="3"/>
+        </w:numPr>
+        <w:rPr>
+          <w:rFonts w:ascii="Arial" w:hAnsi="Arial" w:cs="Arial"/>
+        </w:rPr>
+      </w:pPr>
+      <w:proofErr w:type="spellStart"/>
+      <w:r>
+        <w:rPr>
+          <w:rFonts w:ascii="Arial" w:hAnsi="Arial" w:cs="Arial"/>
+          <w:b/>
+          <w:bCs/>
+        </w:rPr>
+        <w:t>spApproveRemoveSubmission</w:t>
+      </w:r>
+      <w:proofErr w:type="spellEnd"/>
+      <w:r>
+        <w:rPr>
+          <w:rFonts w:ascii="Arial" w:hAnsi="Arial" w:cs="Arial"/>
+        </w:rPr>
+        <w:t xml:space="preserve"> – approve or delete listing upon admin review</w:t>
+      </w:r>
+    </w:p>
+    <w:p>
+      <w:pPr>
+        <w:pStyle w:val="ListParagraph"/>
+        <w:numPr>
+          <w:ilvl w:val="1"/>
+          <w:numId w:val="3"/>
+        </w:numPr>
+        <w:rPr>
+          <w:rFonts w:ascii="Arial" w:hAnsi="Arial" w:cs="Arial"/>
+        </w:rPr>
+      </w:pPr>
+      <w:r>
+        <w:rPr>
+          <w:rFonts w:ascii="Arial" w:hAnsi="Arial" w:cs="Arial"/>
+        </w:rPr>
+        <w:t>listingId – INT</w:t>
+      </w:r>
+    </w:p>
+    <w:p>
+      <w:pPr>
+        <w:pStyle w:val="ListParagraph"/>
+        <w:numPr>
+          <w:ilvl w:val="2"/>
+          <w:numId w:val="3"/>
+        </w:numPr>
+        <w:rPr>
+          <w:rFonts w:ascii="Arial" w:hAnsi="Arial" w:cs="Arial"/>
+        </w:rPr>
+      </w:pPr>
+      <w:proofErr w:type="spellStart"/>
+      <w:r>
+        <w:rPr>
+          <w:rFonts w:ascii="Arial" w:hAnsi="Arial" w:cs="Arial"/>
+        </w:rPr>
+        <w:t>listindId</w:t>
+      </w:r>
+      <w:proofErr w:type="spellEnd"/>
+      <w:r>
+        <w:rPr>
+          <w:rFonts w:ascii="Arial" w:hAnsi="Arial" w:cs="Arial"/>
+        </w:rPr>
+        <w:t xml:space="preserve"> of listing being reviewed</w:t>
+      </w:r>
+    </w:p>
+    <w:p>
+      <w:pPr>
+        <w:pStyle w:val="ListParagraph"/>
+        <w:numPr>
+          <w:ilvl w:val="1"/>
+          <w:numId w:val="3"/>
+        </w:numPr>
+        <w:rPr>
+          <w:rFonts w:ascii="Arial" w:hAnsi="Arial" w:cs="Arial"/>
+        </w:rPr>
+      </w:pPr>
+      <w:r>
+        <w:rPr>
+          <w:rFonts w:ascii="Arial" w:hAnsi="Arial" w:cs="Arial"/>
+        </w:rPr>
+        <w:t>approved – BIT</w:t>
+      </w:r>
+    </w:p>
+    <w:p>
+      <w:pPr>
+        <w:pStyle w:val="ListParagraph"/>
+        <w:numPr>
+          <w:ilvl w:val="2"/>
+          <w:numId w:val="3"/>
+        </w:numPr>
+        <w:rPr>
+          <w:rFonts w:ascii="Arial" w:hAnsi="Arial" w:cs="Arial"/>
+        </w:rPr>
+      </w:pPr>
+      <w:r>
+        <w:rPr>
+          <w:rFonts w:ascii="Arial" w:hAnsi="Arial" w:cs="Arial"/>
+        </w:rPr>
+        <w:t>1 for approved</w:t>
+      </w:r>
+    </w:p>
+    <w:p>
+      <w:pPr>
+        <w:pStyle w:val="ListParagraph"/>
+        <w:numPr>
+          <w:ilvl w:val="2"/>
+          <w:numId w:val="3"/>
+        </w:numPr>
+        <w:rPr>
+          <w:rFonts w:ascii="Arial" w:hAnsi="Arial" w:cs="Arial"/>
+        </w:rPr>
+      </w:pPr>
+      <w:r>
+        <w:rPr>
+          <w:rFonts w:ascii="Arial" w:hAnsi="Arial" w:cs="Arial"/>
+        </w:rPr>
+        <w:t>0 for denied</w:t>
+      </w:r>
+    </w:p>
+    <w:p>
+      <w:pPr>
+        <w:rPr>
+          <w:rFonts w:ascii="Arial" w:hAnsi="Arial" w:cs="Arial"/>
+        </w:rPr>
+      </w:pPr>
+    </w:p>
+    <w:p>
+      <w:pPr>
+        <w:pStyle w:val="ListParagraph"/>
+        <w:numPr>
+          <w:ilvl w:val="0"/>
+          <w:numId w:val="3"/>
+        </w:numPr>
+        <w:rPr>
+          <w:rFonts w:ascii="Arial" w:hAnsi="Arial" w:cs="Arial"/>
+        </w:rPr>
+      </w:pPr>
+      <w:proofErr w:type="spellStart"/>
+      <w:r>
+        <w:rPr>
+          <w:rFonts w:ascii="Arial" w:hAnsi="Arial" w:cs="Arial"/>
+          <w:b/>
+          <w:bCs/>
+        </w:rPr>
+        <w:t>spCreateAccount</w:t>
+      </w:r>
+      <w:proofErr w:type="spellEnd"/>
+      <w:r>
+        <w:rPr>
+          <w:rFonts w:ascii="Arial" w:hAnsi="Arial" w:cs="Arial"/>
+        </w:rPr>
+        <w:t xml:space="preserve"> – creates user in the database</w:t>
+      </w:r>
+    </w:p>
+    <w:p>
+      <w:pPr>
+        <w:pStyle w:val="ListParagraph"/>
+        <w:numPr>
+          <w:ilvl w:val="1"/>
+          <w:numId w:val="3"/>
+        </w:numPr>
+        <w:rPr>
+          <w:rFonts w:ascii="Arial" w:hAnsi="Arial" w:cs="Arial"/>
+        </w:rPr>
+      </w:pPr>
+      <w:proofErr w:type="spellStart"/>
+      <w:r>
+        <w:rPr>
+          <w:rFonts w:ascii="Arial" w:hAnsi="Arial" w:cs="Arial"/>
+        </w:rPr>
+        <w:t>firstName</w:t>
+      </w:r>
+      <w:proofErr w:type="spellEnd"/>
+      <w:r>
+        <w:rPr>
+          <w:rFonts w:ascii="Arial" w:hAnsi="Arial" w:cs="Arial"/>
+        </w:rPr>
+        <w:t xml:space="preserve"> – </w:t>
+      </w:r>
+      <w:proofErr w:type="gramStart"/>
+      <w:r>
+        <w:rPr>
+          <w:rFonts w:ascii="Arial" w:hAnsi="Arial" w:cs="Arial"/>
+        </w:rPr>
+        <w:t>VARCHAR(</w:t>
+      </w:r>
+      <w:proofErr w:type="gramEnd"/>
+      <w:r>
+        <w:rPr>
+          <w:rFonts w:ascii="Arial" w:hAnsi="Arial" w:cs="Arial"/>
+        </w:rPr>
+        <w:t>100)</w:t>
+      </w:r>
+    </w:p>
+    <w:p>
+      <w:pPr>
+        <w:pStyle w:val="ListParagraph"/>
+        <w:numPr>
+          <w:ilvl w:val="1"/>
+          <w:numId w:val="3"/>
+        </w:numPr>
+        <w:rPr>
+          <w:rFonts w:ascii="Arial" w:hAnsi="Arial" w:cs="Arial"/>
+        </w:rPr>
+      </w:pPr>
+      <w:proofErr w:type="spellStart"/>
+      <w:r>
+        <w:rPr>
+          <w:rFonts w:ascii="Arial" w:hAnsi="Arial" w:cs="Arial"/>
+        </w:rPr>
+        <w:t>lastName</w:t>
+      </w:r>
+      <w:proofErr w:type="spellEnd"/>
+      <w:r>
+        <w:rPr>
+          <w:rFonts w:ascii="Arial" w:hAnsi="Arial" w:cs="Arial"/>
+        </w:rPr>
+        <w:t xml:space="preserve"> – </w:t>
+      </w:r>
+      <w:proofErr w:type="gramStart"/>
+      <w:r>
+        <w:rPr>
+          <w:rFonts w:ascii="Arial" w:hAnsi="Arial" w:cs="Arial"/>
+        </w:rPr>
+        <w:t>VARCHAR(</w:t>
+      </w:r>
+      <w:proofErr w:type="gramEnd"/>
+      <w:r>
+        <w:rPr>
+          <w:rFonts w:ascii="Arial" w:hAnsi="Arial" w:cs="Arial"/>
+        </w:rPr>
+        <w:t>100)</w:t>
+      </w:r>
+    </w:p>
+    <w:p>
+      <w:pPr>
+        <w:pStyle w:val="ListParagraph"/>
+        <w:numPr>
+          <w:ilvl w:val="1"/>
+          <w:numId w:val="3"/>
+        </w:numPr>
+        <w:rPr>
+          <w:rFonts w:ascii="Arial" w:hAnsi="Arial" w:cs="Arial"/>
+        </w:rPr>
+      </w:pPr>
+      <w:r>
+        <w:rPr>
+          <w:rFonts w:ascii="Arial" w:hAnsi="Arial" w:cs="Arial"/>
+        </w:rPr>
+        <w:t xml:space="preserve">email – </w:t>
+      </w:r>
+      <w:proofErr w:type="gramStart"/>
+      <w:r>
+        <w:rPr>
+          <w:rFonts w:ascii="Arial" w:hAnsi="Arial" w:cs="Arial"/>
+        </w:rPr>
+        <w:t>VARCHAR(</w:t>
+      </w:r>
+      <w:proofErr w:type="gramEnd"/>
+      <w:r>
+        <w:rPr>
+          <w:rFonts w:ascii="Arial" w:hAnsi="Arial" w:cs="Arial"/>
+        </w:rPr>
+        <w:t>100)</w:t>
+      </w:r>
+    </w:p>
+    <w:p>
+      <w:pPr>
+        <w:pStyle w:val="ListParagraph"/>
+        <w:numPr>
+          <w:ilvl w:val="1"/>
+          <w:numId w:val="3"/>
+        </w:numPr>
+        <w:rPr>
+          <w:rFonts w:ascii="Arial" w:hAnsi="Arial" w:cs="Arial"/>
+        </w:rPr>
+      </w:pPr>
+      <w:r>
+        <w:rPr>
+          <w:rFonts w:ascii="Arial" w:hAnsi="Arial" w:cs="Arial"/>
+        </w:rPr>
+        <w:t xml:space="preserve">password – </w:t>
+      </w:r>
+      <w:proofErr w:type="gramStart"/>
+      <w:r>
+        <w:rPr>
+          <w:rFonts w:ascii="Arial" w:hAnsi="Arial" w:cs="Arial"/>
+        </w:rPr>
+        <w:t>NVARCHAR(</w:t>
+      </w:r>
+      <w:proofErr w:type="gramEnd"/>
+      <w:r>
+        <w:rPr>
+          <w:rFonts w:ascii="Arial" w:hAnsi="Arial" w:cs="Arial"/>
+        </w:rPr>
+        <w:t>100)</w:t>
+      </w:r>
+    </w:p>
+    <w:p>
+      <w:pPr>
+        <w:pStyle w:val="ListParagraph"/>
+        <w:numPr>
+          <w:ilvl w:val="1"/>
+          <w:numId w:val="3"/>
+        </w:numPr>
+        <w:rPr>
+          <w:rFonts w:ascii="Arial" w:hAnsi="Arial" w:cs="Arial"/>
+        </w:rPr>
+      </w:pPr>
+      <w:r>
+        <w:rPr>
+          <w:rFonts w:ascii="Arial" w:hAnsi="Arial" w:cs="Arial"/>
+        </w:rPr>
+        <w:lastRenderedPageBreak/>
+        <w:t xml:space="preserve">address – </w:t>
+      </w:r>
+      <w:proofErr w:type="gramStart"/>
+      <w:r>
+        <w:rPr>
+          <w:rFonts w:ascii="Arial" w:hAnsi="Arial" w:cs="Arial"/>
+        </w:rPr>
+        <w:t>VARCHAR(</w:t>
+      </w:r>
+      <w:proofErr w:type="gramEnd"/>
+      <w:r>
+        <w:rPr>
+          <w:rFonts w:ascii="Arial" w:hAnsi="Arial" w:cs="Arial"/>
+        </w:rPr>
+        <w:t>100)</w:t>
+      </w:r>
+    </w:p>
+    <w:p>
+      <w:pPr>
+        <w:pStyle w:val="ListParagraph"/>
+        <w:numPr>
+          <w:ilvl w:val="1"/>
+          <w:numId w:val="3"/>
+        </w:numPr>
+        <w:rPr>
+          <w:rFonts w:ascii="Arial" w:hAnsi="Arial" w:cs="Arial"/>
+        </w:rPr>
+      </w:pPr>
+      <w:r>
+        <w:rPr>
+          <w:rFonts w:ascii="Arial" w:hAnsi="Arial" w:cs="Arial"/>
+        </w:rPr>
+        <w:t xml:space="preserve">Success </w:t>
+      </w:r>
+      <w:r>
+        <w:rPr>
+          <w:rFonts w:ascii="Arial" w:hAnsi="Arial" w:cs="Arial"/>
+        </w:rPr>
+        <w:t xml:space="preserve">(output) </w:t>
+      </w:r>
+      <w:r>
+        <w:rPr>
+          <w:rFonts w:ascii="Arial" w:hAnsi="Arial" w:cs="Arial"/>
+        </w:rPr>
+        <w:t>– BIT</w:t>
+      </w:r>
+    </w:p>
+    <w:p>
+      <w:pPr>
+        <w:pStyle w:val="ListParagraph"/>
+        <w:numPr>
+          <w:ilvl w:val="2"/>
+          <w:numId w:val="3"/>
+        </w:numPr>
+        <w:rPr>
+          <w:rFonts w:ascii="Arial" w:hAnsi="Arial" w:cs="Arial"/>
+        </w:rPr>
+      </w:pPr>
+      <w:r>
+        <w:rPr>
+          <w:rFonts w:ascii="Arial" w:hAnsi="Arial" w:cs="Arial"/>
+        </w:rPr>
+        <w:t>1 for success</w:t>
+      </w:r>
+    </w:p>
+    <w:p>
+      <w:pPr>
+        <w:pStyle w:val="ListParagraph"/>
+        <w:numPr>
+          <w:ilvl w:val="2"/>
+          <w:numId w:val="3"/>
+        </w:numPr>
+        <w:rPr>
+          <w:rFonts w:ascii="Arial" w:hAnsi="Arial" w:cs="Arial"/>
+        </w:rPr>
+      </w:pPr>
+      <w:r>
+        <w:rPr>
+          <w:rFonts w:ascii="Arial" w:hAnsi="Arial" w:cs="Arial"/>
+        </w:rPr>
+        <w:t>0 for failed to create account</w:t>
+      </w:r>
+    </w:p>
+    <w:p>
+      <w:pPr>
+        <w:rPr>
+          <w:rFonts w:ascii="Arial" w:hAnsi="Arial" w:cs="Arial"/>
+        </w:rPr>
+      </w:pPr>
+    </w:p>
+    <w:p>
+      <w:pPr>
+        <w:pStyle w:val="ListParagraph"/>
+        <w:numPr>
+          <w:ilvl w:val="0"/>
+          <w:numId w:val="4"/>
+        </w:numPr>
+        <w:rPr>
+          <w:rFonts w:ascii="Arial" w:hAnsi="Arial" w:cs="Arial"/>
+        </w:rPr>
+      </w:pPr>
+      <w:proofErr w:type="spellStart"/>
+      <w:r>
+        <w:rPr>
+          <w:rFonts w:ascii="Arial" w:hAnsi="Arial" w:cs="Arial"/>
+          <w:b/>
+          <w:bCs/>
+        </w:rPr>
+        <w:t>spGetCart</w:t>
+      </w:r>
+      <w:proofErr w:type="spellEnd"/>
+      <w:r>
+        <w:rPr>
+          <w:rFonts w:ascii="Arial" w:hAnsi="Arial" w:cs="Arial"/>
+        </w:rPr>
+        <w:t xml:space="preserve"> – gets car</w:t>
+      </w:r>
+      <w:r>
+        <w:rPr>
+          <w:rFonts w:ascii="Arial" w:hAnsi="Arial" w:cs="Arial"/>
+        </w:rPr>
+        <w:t>t</w:t>
+      </w:r>
+      <w:r>
+        <w:rPr>
+          <w:rFonts w:ascii="Arial" w:hAnsi="Arial" w:cs="Arial"/>
+        </w:rPr>
+        <w:t xml:space="preserve"> contents of a user</w:t>
+      </w:r>
+    </w:p>
+    <w:p>
+      <w:pPr>
+        <w:pStyle w:val="ListParagraph"/>
+        <w:numPr>
+          <w:ilvl w:val="1"/>
+          <w:numId w:val="4"/>
+        </w:numPr>
+        <w:rPr>
+          <w:rFonts w:ascii="Arial" w:hAnsi="Arial" w:cs="Arial"/>
+        </w:rPr>
+      </w:pPr>
+      <w:r>
+        <w:rPr>
+          <w:rFonts w:ascii="Arial" w:hAnsi="Arial" w:cs="Arial"/>
+        </w:rPr>
+        <w:t>userId</w:t>
+      </w:r>
+    </w:p>
+    <w:p>
+      <w:pPr>
+        <w:pStyle w:val="ListParagraph"/>
+        <w:numPr>
+          <w:ilvl w:val="2"/>
+          <w:numId w:val="4"/>
+        </w:numPr>
+        <w:rPr>
+          <w:rFonts w:ascii="Arial" w:hAnsi="Arial" w:cs="Arial"/>
+        </w:rPr>
+      </w:pPr>
+      <w:r>
+        <w:rPr>
+          <w:rFonts w:ascii="Arial" w:hAnsi="Arial" w:cs="Arial"/>
+        </w:rPr>
+        <w:t>userId of user logged in</w:t>
+      </w:r>
+    </w:p>
+    <w:p>
+      <w:pPr>
+        <w:rPr>
+          <w:rFonts w:ascii="Arial" w:hAnsi="Arial" w:cs="Arial"/>
+        </w:rPr>
+      </w:pPr>
+    </w:p>
+    <w:p>
+      <w:pPr>
+        <w:pStyle w:val="ListParagraph"/>
+        <w:numPr>
+          <w:ilvl w:val="0"/>
+          <w:numId w:val="4"/>
+        </w:numPr>
+        <w:rPr>
+          <w:rFonts w:ascii="Arial" w:hAnsi="Arial" w:cs="Arial"/>
+        </w:rPr>
+      </w:pPr>
+      <w:proofErr w:type="spellStart"/>
+      <w:r>
+        <w:rPr>
+          <w:rFonts w:ascii="Arial" w:hAnsi="Arial" w:cs="Arial"/>
+          <w:b/>
+          <w:bCs/>
+        </w:rPr>
+        <w:t>spGetImages</w:t>
+      </w:r>
+      <w:proofErr w:type="spellEnd"/>
+      <w:r>
+        <w:rPr>
+          <w:rFonts w:ascii="Arial" w:hAnsi="Arial" w:cs="Arial"/>
+        </w:rPr>
+        <w:t xml:space="preserve"> – gets images for specific listing</w:t>
+      </w:r>
+    </w:p>
+    <w:p>
+      <w:pPr>
+        <w:pStyle w:val="ListParagraph"/>
+        <w:numPr>
+          <w:ilvl w:val="1"/>
+          <w:numId w:val="4"/>
+        </w:numPr>
+        <w:rPr>
+          <w:rFonts w:ascii="Arial" w:hAnsi="Arial" w:cs="Arial"/>
+        </w:rPr>
+      </w:pPr>
+      <w:r>
+        <w:rPr>
+          <w:rFonts w:ascii="Arial" w:hAnsi="Arial" w:cs="Arial"/>
+        </w:rPr>
+        <w:t>listingId – INT</w:t>
+      </w:r>
+    </w:p>
+    <w:p>
+      <w:pPr>
+        <w:pStyle w:val="ListParagraph"/>
+        <w:numPr>
+          <w:ilvl w:val="2"/>
+          <w:numId w:val="4"/>
+        </w:numPr>
+        <w:rPr>
+          <w:rFonts w:ascii="Arial" w:hAnsi="Arial" w:cs="Arial"/>
+        </w:rPr>
+      </w:pPr>
+      <w:r>
+        <w:rPr>
+          <w:rFonts w:ascii="Arial" w:hAnsi="Arial" w:cs="Arial"/>
+        </w:rPr>
+        <w:t>listingId of listing to get images for</w:t>
+      </w:r>
+    </w:p>
+    <w:p>
+      <w:pPr>
+        <w:rPr>
+          <w:rFonts w:ascii="Arial" w:hAnsi="Arial" w:cs="Arial"/>
+        </w:rPr>
+      </w:pPr>
+    </w:p>
+    <w:p>
+      <w:pPr>
+        <w:pStyle w:val="ListParagraph"/>
+        <w:numPr>
+          <w:ilvl w:val="0"/>
+          <w:numId w:val="4"/>
+        </w:numPr>
+        <w:rPr>
+          <w:rFonts w:ascii="Arial" w:hAnsi="Arial" w:cs="Arial"/>
+        </w:rPr>
+      </w:pPr>
+      <w:proofErr w:type="spellStart"/>
+      <w:r>
+        <w:rPr>
+          <w:rFonts w:ascii="Arial" w:hAnsi="Arial" w:cs="Arial"/>
+          <w:b/>
+          <w:bCs/>
+        </w:rPr>
+        <w:t>spGetListings</w:t>
+      </w:r>
+      <w:proofErr w:type="spellEnd"/>
+      <w:r>
+        <w:rPr>
+          <w:rFonts w:ascii="Arial" w:hAnsi="Arial" w:cs="Arial"/>
+        </w:rPr>
+        <w:t xml:space="preserve"> – Gets all approved listings</w:t>
+      </w:r>
+    </w:p>
+    <w:p>
+      <w:pPr>
+        <w:pStyle w:val="ListParagraph"/>
+        <w:numPr>
+          <w:ilvl w:val="1"/>
+          <w:numId w:val="4"/>
+        </w:numPr>
+        <w:rPr>
+          <w:rFonts w:ascii="Arial" w:hAnsi="Arial" w:cs="Arial"/>
+        </w:rPr>
+      </w:pPr>
+      <w:r>
+        <w:rPr>
+          <w:rFonts w:ascii="Arial" w:hAnsi="Arial" w:cs="Arial"/>
+        </w:rPr>
+        <w:t>returns a select statement</w:t>
+      </w:r>
+    </w:p>
+    <w:p>
+      <w:pPr>
+        <w:rPr>
+          <w:rFonts w:ascii="Arial" w:hAnsi="Arial" w:cs="Arial"/>
+        </w:rPr>
+      </w:pPr>
+    </w:p>
+    <w:p>
+      <w:pPr>
+        <w:pStyle w:val="ListParagraph"/>
+        <w:numPr>
+          <w:ilvl w:val="0"/>
+          <w:numId w:val="4"/>
+        </w:numPr>
+        <w:rPr>
+          <w:rFonts w:ascii="Arial" w:hAnsi="Arial" w:cs="Arial"/>
+        </w:rPr>
+      </w:pPr>
+      <w:proofErr w:type="spellStart"/>
+      <w:r>
+        <w:rPr>
+          <w:rFonts w:ascii="Arial" w:hAnsi="Arial" w:cs="Arial"/>
+          <w:b/>
+          <w:bCs/>
+        </w:rPr>
+        <w:t>spGetSubmissions</w:t>
+      </w:r>
+      <w:proofErr w:type="spellEnd"/>
+      <w:r>
+        <w:rPr>
+          <w:rFonts w:ascii="Arial" w:hAnsi="Arial" w:cs="Arial"/>
+        </w:rPr>
+        <w:t xml:space="preserve"> – Gets first unapproved listing to be reviewed</w:t>
+      </w:r>
+    </w:p>
+    <w:p>
+      <w:pPr>
+        <w:rPr>
+          <w:rFonts w:ascii="Arial" w:hAnsi="Arial" w:cs="Arial"/>
+        </w:rPr>
+      </w:pPr>
+    </w:p>
+    <w:p>
+      <w:pPr>
+        <w:pStyle w:val="ListParagraph"/>
+        <w:numPr>
+          <w:ilvl w:val="0"/>
+          <w:numId w:val="4"/>
+        </w:numPr>
+        <w:rPr>
+          <w:rFonts w:ascii="Arial" w:hAnsi="Arial" w:cs="Arial"/>
+        </w:rPr>
+      </w:pPr>
+      <w:proofErr w:type="spellStart"/>
+      <w:r>
+        <w:rPr>
+          <w:rFonts w:ascii="Arial" w:hAnsi="Arial" w:cs="Arial"/>
+          <w:b/>
+          <w:bCs/>
+        </w:rPr>
+        <w:t>spGet</w:t>
+      </w:r>
+      <w:r>
+        <w:rPr>
+          <w:rFonts w:ascii="Arial" w:hAnsi="Arial" w:cs="Arial"/>
+          <w:b/>
+          <w:bCs/>
+        </w:rPr>
+        <w:t>Wishlist</w:t>
+      </w:r>
+      <w:proofErr w:type="spellEnd"/>
+      <w:r>
+        <w:rPr>
+          <w:rFonts w:ascii="Arial" w:hAnsi="Arial" w:cs="Arial"/>
+        </w:rPr>
+        <w:t xml:space="preserve"> – gets </w:t>
+      </w:r>
+      <w:r>
+        <w:rPr>
+          <w:rFonts w:ascii="Arial" w:hAnsi="Arial" w:cs="Arial"/>
+        </w:rPr>
+        <w:t>wishlist</w:t>
+      </w:r>
+      <w:r>
+        <w:rPr>
+          <w:rFonts w:ascii="Arial" w:hAnsi="Arial" w:cs="Arial"/>
+        </w:rPr>
+        <w:t xml:space="preserve"> contents of a user</w:t>
+      </w:r>
+    </w:p>
+    <w:p>
+      <w:pPr>
+        <w:pStyle w:val="ListParagraph"/>
+        <w:numPr>
+          <w:ilvl w:val="1"/>
+          <w:numId w:val="4"/>
+        </w:numPr>
+        <w:rPr>
+          <w:rFonts w:ascii="Arial" w:hAnsi="Arial" w:cs="Arial"/>
+        </w:rPr>
+      </w:pPr>
+      <w:r>
+        <w:rPr>
+          <w:rFonts w:ascii="Arial" w:hAnsi="Arial" w:cs="Arial"/>
+        </w:rPr>
+        <w:t>userId</w:t>
+      </w:r>
+    </w:p>
+    <w:p>
+      <w:pPr>
+        <w:pStyle w:val="ListParagraph"/>
+        <w:numPr>
+          <w:ilvl w:val="2"/>
+          <w:numId w:val="4"/>
+        </w:numPr>
+        <w:rPr>
+          <w:rFonts w:ascii="Arial" w:hAnsi="Arial" w:cs="Arial"/>
+        </w:rPr>
+      </w:pPr>
+      <w:r>
+        <w:rPr>
+          <w:rFonts w:ascii="Arial" w:hAnsi="Arial" w:cs="Arial"/>
+        </w:rPr>
+        <w:t>userId of user logged in</w:t>
+      </w:r>
+    </w:p>
+    <w:p>
+      <w:pPr>
+        <w:rPr>
+          <w:rFonts w:ascii="Arial" w:hAnsi="Arial" w:cs="Arial"/>
+        </w:rPr>
+      </w:pPr>
+    </w:p>
+    <w:p>
+      <w:pPr>
+        <w:pStyle w:val="ListParagraph"/>
+        <w:numPr>
+          <w:ilvl w:val="0"/>
+          <w:numId w:val="4"/>
+        </w:numPr>
+        <w:rPr>
+          <w:rFonts w:ascii="Arial" w:hAnsi="Arial" w:cs="Arial"/>
+        </w:rPr>
+      </w:pPr>
+      <w:proofErr w:type="spellStart"/>
+      <w:r>
+        <w:rPr>
+          <w:rFonts w:ascii="Arial" w:hAnsi="Arial" w:cs="Arial"/>
+          <w:b/>
+          <w:bCs/>
+        </w:rPr>
+        <w:t>spPromoteToAdmin</w:t>
+      </w:r>
+      <w:proofErr w:type="spellEnd"/>
+      <w:r>
+        <w:rPr>
+          <w:rFonts w:ascii="Arial" w:hAnsi="Arial" w:cs="Arial"/>
+        </w:rPr>
+        <w:t xml:space="preserve"> – makes a user an admin in database</w:t>
+      </w:r>
+    </w:p>
+    <w:p>
+      <w:pPr>
+        <w:pStyle w:val="ListParagraph"/>
+        <w:numPr>
+          <w:ilvl w:val="1"/>
+          <w:numId w:val="4"/>
+        </w:numPr>
+        <w:rPr>
+          <w:rFonts w:ascii="Arial" w:hAnsi="Arial" w:cs="Arial"/>
+        </w:rPr>
+      </w:pPr>
+      <w:r>
+        <w:rPr>
+          <w:rFonts w:ascii="Arial" w:hAnsi="Arial" w:cs="Arial"/>
+        </w:rPr>
+        <w:t xml:space="preserve">email – </w:t>
+      </w:r>
+      <w:proofErr w:type="gramStart"/>
+      <w:r>
+        <w:rPr>
+          <w:rFonts w:ascii="Arial" w:hAnsi="Arial" w:cs="Arial"/>
+        </w:rPr>
+        <w:t>VARCHAR(</w:t>
+      </w:r>
+      <w:proofErr w:type="gramEnd"/>
+      <w:r>
+        <w:rPr>
+          <w:rFonts w:ascii="Arial" w:hAnsi="Arial" w:cs="Arial"/>
+        </w:rPr>
+        <w:t>100)</w:t>
+      </w:r>
+    </w:p>
+    <w:p>
+      <w:pPr>
+        <w:pStyle w:val="ListParagraph"/>
+        <w:numPr>
+          <w:ilvl w:val="2"/>
+          <w:numId w:val="4"/>
+        </w:numPr>
+        <w:rPr>
+          <w:rFonts w:ascii="Arial" w:hAnsi="Arial" w:cs="Arial"/>
+        </w:rPr>
+      </w:pPr>
+      <w:r>
+        <w:rPr>
+          <w:rFonts w:ascii="Arial" w:hAnsi="Arial" w:cs="Arial"/>
+        </w:rPr>
+        <w:t>email of user being promoted</w:t>
+      </w:r>
+    </w:p>
+    <w:p>
+      <w:pPr>
+        <w:pStyle w:val="ListParagraph"/>
+        <w:numPr>
+          <w:ilvl w:val="1"/>
+          <w:numId w:val="4"/>
+        </w:numPr>
+        <w:rPr>
+          <w:rFonts w:ascii="Arial" w:hAnsi="Arial" w:cs="Arial"/>
+        </w:rPr>
+      </w:pPr>
+      <w:r>
+        <w:rPr>
+          <w:rFonts w:ascii="Arial" w:hAnsi="Arial" w:cs="Arial"/>
+        </w:rPr>
+        <w:t>success (output) – BIT</w:t>
+      </w:r>
+    </w:p>
+    <w:p>
+      <w:pPr>
+        <w:pStyle w:val="ListParagraph"/>
+        <w:numPr>
+          <w:ilvl w:val="2"/>
+          <w:numId w:val="4"/>
+        </w:numPr>
+        <w:rPr>
+          <w:rFonts w:ascii="Arial" w:hAnsi="Arial" w:cs="Arial"/>
+        </w:rPr>
+      </w:pPr>
+      <w:r>
+        <w:rPr>
+          <w:rFonts w:ascii="Arial" w:hAnsi="Arial" w:cs="Arial"/>
+        </w:rPr>
+        <w:t>1 for successful</w:t>
+      </w:r>
+    </w:p>
+    <w:p>
+      <w:pPr>
+        <w:pStyle w:val="ListParagraph"/>
+        <w:numPr>
+          <w:ilvl w:val="2"/>
+          <w:numId w:val="4"/>
+        </w:numPr>
+        <w:rPr>
+          <w:rFonts w:ascii="Arial" w:hAnsi="Arial" w:cs="Arial"/>
+        </w:rPr>
+      </w:pPr>
+      <w:r>
+        <w:rPr>
+          <w:rFonts w:ascii="Arial" w:hAnsi="Arial" w:cs="Arial"/>
+        </w:rPr>
+        <w:t>0 if failed</w:t>
+      </w:r>
+    </w:p>
+    <w:p>
+      <w:pPr>
+        <w:rPr>
+          <w:rFonts w:ascii="Arial" w:hAnsi="Arial" w:cs="Arial"/>
+        </w:rPr>
+      </w:pPr>
+    </w:p>
+    <w:p>
+      <w:pPr>
+        <w:pStyle w:val="ListParagraph"/>
+        <w:numPr>
+          <w:ilvl w:val="0"/>
+          <w:numId w:val="4"/>
+        </w:numPr>
+        <w:rPr>
+          <w:rFonts w:ascii="Arial" w:hAnsi="Arial" w:cs="Arial"/>
+        </w:rPr>
+      </w:pPr>
+      <w:proofErr w:type="spellStart"/>
+      <w:r>
+        <w:rPr>
+          <w:rFonts w:ascii="Arial" w:hAnsi="Arial" w:cs="Arial"/>
+          <w:b/>
+          <w:bCs/>
+        </w:rPr>
+        <w:t>spValidateLogin</w:t>
+      </w:r>
+      <w:proofErr w:type="spellEnd"/>
+      <w:r>
+        <w:rPr>
+          <w:rFonts w:ascii="Arial" w:hAnsi="Arial" w:cs="Arial"/>
+        </w:rPr>
+        <w:t xml:space="preserve"> – validate if credentials match user in database</w:t>
+      </w:r>
+    </w:p>
+    <w:p>
+      <w:pPr>
+        <w:pStyle w:val="ListParagraph"/>
+        <w:numPr>
+          <w:ilvl w:val="1"/>
+          <w:numId w:val="4"/>
+        </w:numPr>
+        <w:rPr>
+          <w:rFonts w:ascii="Arial" w:hAnsi="Arial" w:cs="Arial"/>
+        </w:rPr>
+      </w:pPr>
+      <w:r>
+        <w:rPr>
+          <w:rFonts w:ascii="Arial" w:hAnsi="Arial" w:cs="Arial"/>
+        </w:rPr>
+        <w:t xml:space="preserve">email – </w:t>
+      </w:r>
+      <w:proofErr w:type="gramStart"/>
+      <w:r>
+        <w:rPr>
+          <w:rFonts w:ascii="Arial" w:hAnsi="Arial" w:cs="Arial"/>
+        </w:rPr>
+        <w:t>VARCHAR(</w:t>
+      </w:r>
+      <w:proofErr w:type="gramEnd"/>
+      <w:r>
+        <w:rPr>
+          <w:rFonts w:ascii="Arial" w:hAnsi="Arial" w:cs="Arial"/>
+        </w:rPr>
+        <w:t>100)</w:t>
+      </w:r>
+    </w:p>
+    <w:p>
+      <w:pPr>
+        <w:pStyle w:val="ListParagraph"/>
+        <w:numPr>
+          <w:ilvl w:val="1"/>
+          <w:numId w:val="4"/>
+        </w:numPr>
+        <w:rPr>
+          <w:rFonts w:ascii="Arial" w:hAnsi="Arial" w:cs="Arial"/>
+        </w:rPr>
+      </w:pPr>
+      <w:r>
+        <w:rPr>
+          <w:rFonts w:ascii="Arial" w:hAnsi="Arial" w:cs="Arial"/>
+        </w:rPr>
+        <w:t xml:space="preserve">password – </w:t>
+      </w:r>
+      <w:proofErr w:type="gramStart"/>
+      <w:r>
+        <w:rPr>
+          <w:rFonts w:ascii="Arial" w:hAnsi="Arial" w:cs="Arial"/>
+        </w:rPr>
+        <w:t>NVARCHAR(</w:t>
+      </w:r>
+      <w:proofErr w:type="gramEnd"/>
+      <w:r>
+        <w:rPr>
+          <w:rFonts w:ascii="Arial" w:hAnsi="Arial" w:cs="Arial"/>
+        </w:rPr>
+        <w:t>100)</w:t>
+      </w:r>
+    </w:p>
+    <w:p>
+      <w:pPr>
+        <w:pStyle w:val="ListParagraph"/>
+        <w:numPr>
+          <w:ilvl w:val="1"/>
+          <w:numId w:val="4"/>
+        </w:numPr>
+        <w:rPr>
+          <w:rFonts w:ascii="Arial" w:hAnsi="Arial" w:cs="Arial"/>
+        </w:rPr>
+      </w:pPr>
+      <w:r>
+        <w:rPr>
+          <w:rFonts w:ascii="Arial" w:hAnsi="Arial" w:cs="Arial"/>
+        </w:rPr>
+        <w:t>success (output) – BIT</w:t>
+      </w:r>
+    </w:p>
+    <w:p>
+      <w:pPr>
+        <w:pStyle w:val="ListParagraph"/>
+        <w:numPr>
+          <w:ilvl w:val="2"/>
+          <w:numId w:val="4"/>
+        </w:numPr>
+        <w:rPr>
+          <w:rFonts w:ascii="Arial" w:hAnsi="Arial" w:cs="Arial"/>
+        </w:rPr>
+      </w:pPr>
+      <w:r>
+        <w:rPr>
+          <w:rFonts w:ascii="Arial" w:hAnsi="Arial" w:cs="Arial"/>
+        </w:rPr>
+        <w:t>1 for successful</w:t>
+      </w:r>
+    </w:p>
+    <w:p>
+      <w:pPr>
+        <w:pStyle w:val="ListParagraph"/>
+        <w:numPr>
+          <w:ilvl w:val="2"/>
+          <w:numId w:val="4"/>
+        </w:numPr>
+        <w:rPr>
+          <w:rFonts w:ascii="Arial" w:hAnsi="Arial" w:cs="Arial"/>
+        </w:rPr>
+      </w:pPr>
+      <w:r>
+        <w:rPr>
+          <w:rFonts w:ascii="Arial" w:hAnsi="Arial" w:cs="Arial"/>
+        </w:rPr>
+        <w:t>0 if failed</w:t>
+      </w:r>
+    </w:p>
+    <w:p>
+      <w:pPr>
+        <w:rPr>
+          <w:rFonts w:ascii="Arial" w:hAnsi="Arial" w:cs="Arial"/>
+        </w:rPr>
+      </w:pPr>
+    </w:p>
+    <w:p>
+      <w:pPr>
+        <w:rPr>
+          <w:rFonts w:ascii="Arial" w:hAnsi="Arial" w:cs="Arial"/>
+        </w:rPr>
+      </w:pPr>
+    </w:p>
+    <w:p>
+      <w:pPr>
+        <w:jc w:val="center"/>
+        <w:rPr>
+          <w:rFonts w:ascii="Arial" w:hAnsi="Arial" w:cs="Arial"/>
+          <w:b/>
+          <w:bCs/>
+          <w:sz w:val="40"/>
+          <w:szCs w:val="40"/>
+        </w:rPr>
+      </w:pPr>
+      <w:r>
+        <w:rPr>
+          <w:rFonts w:ascii="Arial" w:hAnsi="Arial" w:cs="Arial"/>
+          <w:b/>
+          <w:bCs/>
+          <w:sz w:val="40"/>
+          <w:szCs w:val="40"/>
+        </w:rPr>
+        <w:lastRenderedPageBreak/>
         <w:t>Session Variables</w:t>
+      </w:r>
+    </w:p>
+    <w:p>
+      <w:pPr>
+        <w:rPr>
+          <w:rFonts w:ascii="Arial" w:hAnsi="Arial" w:cs="Arial"/>
+        </w:rPr>
+      </w:pPr>
+      <w:r>
+        <w:rPr>
+          <w:rFonts w:ascii="Arial" w:hAnsi="Arial" w:cs="Arial"/>
+        </w:rPr>
+        <w:t xml:space="preserve">Session variables are in the program that keeps variables defined in the user’s session.  So once a user logs in, there account information is saved into session variables.  </w:t>
+      </w:r>
+      <w:r>
+        <w:rPr>
+          <w:rFonts w:ascii="Arial" w:hAnsi="Arial" w:cs="Arial"/>
+        </w:rPr>
+        <w:t xml:space="preserve">If no user is logged in, these variables are null.  </w:t>
+      </w:r>
+      <w:r>
+        <w:rPr>
+          <w:rFonts w:ascii="Arial" w:hAnsi="Arial" w:cs="Arial"/>
+        </w:rPr>
+        <w:t>Session variables are not defined as a specific type of data type, so knowing what data is stored in each variable is necessary to use them.  The session variables in our program, and their datatype, are as follows:</w:t>
+      </w:r>
+    </w:p>
+    <w:p>
+      <w:pPr>
+        <w:pStyle w:val="ListParagraph"/>
+        <w:numPr>
+          <w:ilvl w:val="0"/>
+          <w:numId w:val="8"/>
+        </w:numPr>
+        <w:autoSpaceDE w:val="0"/>
+        <w:autoSpaceDN w:val="0"/>
+        <w:adjustRightInd w:val="0"/>
+        <w:spacing w:after="0" w:line="240" w:lineRule="auto"/>
+        <w:rPr>
+          <w:rFonts w:ascii="Arial" w:hAnsi="Arial" w:cs="Arial"/>
+        </w:rPr>
+      </w:pPr>
+      <w:r>
+        <w:rPr>
+          <w:rFonts w:ascii="Arial" w:hAnsi="Arial" w:cs="Arial"/>
+        </w:rPr>
+        <w:t>Session["userId"]</w:t>
+      </w:r>
+      <w:r>
+        <w:rPr>
+          <w:rFonts w:ascii="Arial" w:hAnsi="Arial" w:cs="Arial"/>
+        </w:rPr>
+        <w:t xml:space="preserve"> – int</w:t>
+      </w:r>
+    </w:p>
+    <w:p>
+      <w:pPr>
+        <w:pStyle w:val="ListParagraph"/>
+        <w:numPr>
+          <w:ilvl w:val="1"/>
+          <w:numId w:val="8"/>
+        </w:numPr>
+        <w:autoSpaceDE w:val="0"/>
+        <w:autoSpaceDN w:val="0"/>
+        <w:adjustRightInd w:val="0"/>
+        <w:spacing w:after="0" w:line="240" w:lineRule="auto"/>
+        <w:rPr>
+          <w:rFonts w:ascii="Arial" w:hAnsi="Arial" w:cs="Arial"/>
+        </w:rPr>
+      </w:pPr>
+      <w:r>
+        <w:rPr>
+          <w:rFonts w:ascii="Arial" w:hAnsi="Arial" w:cs="Arial"/>
+        </w:rPr>
+        <w:t>userId of user that is logged in</w:t>
+      </w:r>
+    </w:p>
+    <w:p>
+      <w:pPr>
+        <w:autoSpaceDE w:val="0"/>
+        <w:autoSpaceDN w:val="0"/>
+        <w:adjustRightInd w:val="0"/>
+        <w:spacing w:after="0" w:line="240" w:lineRule="auto"/>
+        <w:rPr>
+          <w:rFonts w:ascii="Arial" w:hAnsi="Arial" w:cs="Arial"/>
+        </w:rPr>
+      </w:pPr>
+    </w:p>
+    <w:p>
+      <w:pPr>
+        <w:pStyle w:val="ListParagraph"/>
+        <w:numPr>
+          <w:ilvl w:val="0"/>
+          <w:numId w:val="8"/>
+        </w:numPr>
+        <w:autoSpaceDE w:val="0"/>
+        <w:autoSpaceDN w:val="0"/>
+        <w:adjustRightInd w:val="0"/>
+        <w:spacing w:after="0" w:line="240" w:lineRule="auto"/>
+        <w:rPr>
+          <w:rFonts w:ascii="Arial" w:hAnsi="Arial" w:cs="Arial"/>
+        </w:rPr>
+      </w:pPr>
+      <w:r>
+        <w:rPr>
+          <w:rFonts w:ascii="Arial" w:hAnsi="Arial" w:cs="Arial"/>
+        </w:rPr>
+        <w:t xml:space="preserve">Session["email"] </w:t>
+      </w:r>
+      <w:r>
+        <w:rPr>
+          <w:rFonts w:ascii="Arial" w:hAnsi="Arial" w:cs="Arial"/>
+        </w:rPr>
+        <w:t>– string</w:t>
+      </w:r>
+    </w:p>
+    <w:p>
+      <w:pPr>
+        <w:pStyle w:val="ListParagraph"/>
+        <w:numPr>
+          <w:ilvl w:val="1"/>
+          <w:numId w:val="8"/>
+        </w:numPr>
+        <w:autoSpaceDE w:val="0"/>
+        <w:autoSpaceDN w:val="0"/>
+        <w:adjustRightInd w:val="0"/>
+        <w:spacing w:after="0" w:line="240" w:lineRule="auto"/>
+        <w:rPr>
+          <w:rFonts w:ascii="Arial" w:hAnsi="Arial" w:cs="Arial"/>
+        </w:rPr>
+      </w:pPr>
+      <w:r>
+        <w:rPr>
+          <w:rFonts w:ascii="Arial" w:hAnsi="Arial" w:cs="Arial"/>
+        </w:rPr>
+        <w:t>Email of user logged in</w:t>
+      </w:r>
+    </w:p>
+    <w:p>
+      <w:pPr>
+        <w:autoSpaceDE w:val="0"/>
+        <w:autoSpaceDN w:val="0"/>
+        <w:adjustRightInd w:val="0"/>
+        <w:spacing w:after="0" w:line="240" w:lineRule="auto"/>
+        <w:rPr>
+          <w:rFonts w:ascii="Arial" w:hAnsi="Arial" w:cs="Arial"/>
+        </w:rPr>
+      </w:pPr>
+    </w:p>
+    <w:p>
+      <w:pPr>
+        <w:pStyle w:val="ListParagraph"/>
+        <w:numPr>
+          <w:ilvl w:val="0"/>
+          <w:numId w:val="8"/>
+        </w:numPr>
+        <w:autoSpaceDE w:val="0"/>
+        <w:autoSpaceDN w:val="0"/>
+        <w:adjustRightInd w:val="0"/>
+        <w:spacing w:after="0" w:line="240" w:lineRule="auto"/>
+        <w:rPr>
+          <w:rFonts w:ascii="Arial" w:hAnsi="Arial" w:cs="Arial"/>
+        </w:rPr>
+      </w:pPr>
+      <w:r>
+        <w:rPr>
+          <w:rFonts w:ascii="Arial" w:hAnsi="Arial" w:cs="Arial"/>
+        </w:rPr>
+        <w:t>Session["</w:t>
+      </w:r>
+      <w:proofErr w:type="spellStart"/>
+      <w:r>
+        <w:rPr>
+          <w:rFonts w:ascii="Arial" w:hAnsi="Arial" w:cs="Arial"/>
+        </w:rPr>
+        <w:t>firstNam</w:t>
+      </w:r>
+      <w:r>
+        <w:rPr>
+          <w:rFonts w:ascii="Arial" w:hAnsi="Arial" w:cs="Arial"/>
+        </w:rPr>
+        <w:t>e</w:t>
+      </w:r>
+      <w:proofErr w:type="spellEnd"/>
+      <w:r>
+        <w:rPr>
+          <w:rFonts w:ascii="Arial" w:hAnsi="Arial" w:cs="Arial"/>
+        </w:rPr>
+        <w:t>”]</w:t>
+      </w:r>
+      <w:r>
+        <w:rPr>
+          <w:rFonts w:ascii="Arial" w:hAnsi="Arial" w:cs="Arial"/>
+        </w:rPr>
+        <w:t xml:space="preserve"> – string</w:t>
+      </w:r>
+    </w:p>
+    <w:p>
+      <w:pPr>
+        <w:pStyle w:val="ListParagraph"/>
+        <w:numPr>
+          <w:ilvl w:val="1"/>
+          <w:numId w:val="8"/>
+        </w:numPr>
+        <w:autoSpaceDE w:val="0"/>
+        <w:autoSpaceDN w:val="0"/>
+        <w:adjustRightInd w:val="0"/>
+        <w:spacing w:after="0" w:line="240" w:lineRule="auto"/>
+        <w:rPr>
+          <w:rFonts w:ascii="Arial" w:hAnsi="Arial" w:cs="Arial"/>
+        </w:rPr>
+      </w:pPr>
+      <w:r>
+        <w:rPr>
+          <w:rFonts w:ascii="Arial" w:hAnsi="Arial" w:cs="Arial"/>
+        </w:rPr>
+        <w:t>First name of user logged in</w:t>
+      </w:r>
+    </w:p>
+    <w:p>
+      <w:pPr>
+        <w:autoSpaceDE w:val="0"/>
+        <w:autoSpaceDN w:val="0"/>
+        <w:adjustRightInd w:val="0"/>
+        <w:spacing w:after="0" w:line="240" w:lineRule="auto"/>
+        <w:rPr>
+          <w:rFonts w:ascii="Arial" w:hAnsi="Arial" w:cs="Arial"/>
+        </w:rPr>
+      </w:pPr>
+    </w:p>
+    <w:p>
+      <w:pPr>
+        <w:pStyle w:val="ListParagraph"/>
+        <w:numPr>
+          <w:ilvl w:val="0"/>
+          <w:numId w:val="8"/>
+        </w:numPr>
+        <w:autoSpaceDE w:val="0"/>
+        <w:autoSpaceDN w:val="0"/>
+        <w:adjustRightInd w:val="0"/>
+        <w:spacing w:after="0" w:line="240" w:lineRule="auto"/>
+        <w:rPr>
+          <w:rFonts w:ascii="Arial" w:hAnsi="Arial" w:cs="Arial"/>
+        </w:rPr>
+      </w:pPr>
+      <w:r>
+        <w:rPr>
+          <w:rFonts w:ascii="Arial" w:hAnsi="Arial" w:cs="Arial"/>
+        </w:rPr>
+        <w:t>Session["</w:t>
+      </w:r>
+      <w:proofErr w:type="spellStart"/>
+      <w:r>
+        <w:rPr>
+          <w:rFonts w:ascii="Arial" w:hAnsi="Arial" w:cs="Arial"/>
+        </w:rPr>
+        <w:t>lastName</w:t>
+      </w:r>
+      <w:proofErr w:type="spellEnd"/>
+      <w:r>
+        <w:rPr>
+          <w:rFonts w:ascii="Arial" w:hAnsi="Arial" w:cs="Arial"/>
+        </w:rPr>
+        <w:t>”]</w:t>
+      </w:r>
+      <w:r>
+        <w:rPr>
+          <w:rFonts w:ascii="Arial" w:hAnsi="Arial" w:cs="Arial"/>
+        </w:rPr>
+        <w:t xml:space="preserve"> – string</w:t>
+      </w:r>
+    </w:p>
+    <w:p>
+      <w:pPr>
+        <w:pStyle w:val="ListParagraph"/>
+        <w:numPr>
+          <w:ilvl w:val="1"/>
+          <w:numId w:val="8"/>
+        </w:numPr>
+        <w:autoSpaceDE w:val="0"/>
+        <w:autoSpaceDN w:val="0"/>
+        <w:adjustRightInd w:val="0"/>
+        <w:spacing w:after="0" w:line="240" w:lineRule="auto"/>
+        <w:rPr>
+          <w:rFonts w:ascii="Arial" w:hAnsi="Arial" w:cs="Arial"/>
+        </w:rPr>
+      </w:pPr>
+      <w:r>
+        <w:rPr>
+          <w:rFonts w:ascii="Arial" w:hAnsi="Arial" w:cs="Arial"/>
+        </w:rPr>
+        <w:t xml:space="preserve">Last name </w:t>
+      </w:r>
+      <w:r>
+        <w:rPr>
+          <w:rFonts w:ascii="Arial" w:hAnsi="Arial" w:cs="Arial"/>
+        </w:rPr>
+        <w:t>of user logged in</w:t>
+      </w:r>
+    </w:p>
+    <w:p>
+      <w:pPr>
+        <w:autoSpaceDE w:val="0"/>
+        <w:autoSpaceDN w:val="0"/>
+        <w:adjustRightInd w:val="0"/>
+        <w:spacing w:after="0" w:line="240" w:lineRule="auto"/>
+        <w:rPr>
+          <w:rFonts w:ascii="Arial" w:hAnsi="Arial" w:cs="Arial"/>
+        </w:rPr>
+      </w:pPr>
+    </w:p>
+    <w:p>
+      <w:pPr>
+        <w:pStyle w:val="ListParagraph"/>
+        <w:numPr>
+          <w:ilvl w:val="0"/>
+          <w:numId w:val="8"/>
+        </w:numPr>
+        <w:autoSpaceDE w:val="0"/>
+        <w:autoSpaceDN w:val="0"/>
+        <w:adjustRightInd w:val="0"/>
+        <w:spacing w:after="0" w:line="240" w:lineRule="auto"/>
+        <w:rPr>
+          <w:rFonts w:ascii="Arial" w:hAnsi="Arial" w:cs="Arial"/>
+        </w:rPr>
+      </w:pPr>
+      <w:r>
+        <w:rPr>
+          <w:rFonts w:ascii="Arial" w:hAnsi="Arial" w:cs="Arial"/>
+        </w:rPr>
+        <w:t>Session["Address"</w:t>
+      </w:r>
+      <w:r>
+        <w:rPr>
+          <w:rFonts w:ascii="Arial" w:hAnsi="Arial" w:cs="Arial"/>
+        </w:rPr>
+        <w:t>]</w:t>
+      </w:r>
+      <w:r>
+        <w:rPr>
+          <w:rFonts w:ascii="Arial" w:hAnsi="Arial" w:cs="Arial"/>
+        </w:rPr>
+        <w:t xml:space="preserve"> – string</w:t>
+      </w:r>
+    </w:p>
+    <w:p>
+      <w:pPr>
+        <w:pStyle w:val="ListParagraph"/>
+        <w:numPr>
+          <w:ilvl w:val="1"/>
+          <w:numId w:val="8"/>
+        </w:numPr>
+        <w:autoSpaceDE w:val="0"/>
+        <w:autoSpaceDN w:val="0"/>
+        <w:adjustRightInd w:val="0"/>
+        <w:spacing w:after="0" w:line="240" w:lineRule="auto"/>
+        <w:rPr>
+          <w:rFonts w:ascii="Arial" w:hAnsi="Arial" w:cs="Arial"/>
+        </w:rPr>
+      </w:pPr>
+      <w:r>
+        <w:rPr>
+          <w:rFonts w:ascii="Arial" w:hAnsi="Arial" w:cs="Arial"/>
+        </w:rPr>
+        <w:t xml:space="preserve">Address </w:t>
+      </w:r>
+      <w:r>
+        <w:rPr>
+          <w:rFonts w:ascii="Arial" w:hAnsi="Arial" w:cs="Arial"/>
+        </w:rPr>
+        <w:t>of user logged in</w:t>
+      </w:r>
+    </w:p>
+    <w:p>
+      <w:pPr>
+        <w:autoSpaceDE w:val="0"/>
+        <w:autoSpaceDN w:val="0"/>
+        <w:adjustRightInd w:val="0"/>
+        <w:spacing w:after="0" w:line="240" w:lineRule="auto"/>
+        <w:rPr>
+          <w:rFonts w:ascii="Arial" w:hAnsi="Arial" w:cs="Arial"/>
+        </w:rPr>
+      </w:pPr>
+    </w:p>
+    <w:p>
+      <w:pPr>
+        <w:pStyle w:val="ListParagraph"/>
+        <w:numPr>
+          <w:ilvl w:val="0"/>
+          <w:numId w:val="7"/>
+        </w:numPr>
+        <w:rPr>
+          <w:rFonts w:ascii="Arial" w:hAnsi="Arial" w:cs="Arial"/>
+        </w:rPr>
+      </w:pPr>
+      <w:r>
+        <w:rPr>
+          <w:rFonts w:ascii="Arial" w:hAnsi="Arial" w:cs="Arial"/>
+        </w:rPr>
+        <w:t>Session["admin"]</w:t>
+      </w:r>
+      <w:r>
+        <w:rPr>
+          <w:rFonts w:ascii="Arial" w:hAnsi="Arial" w:cs="Arial"/>
+        </w:rPr>
+        <w:t xml:space="preserve"> – Boolean</w:t>
+      </w:r>
+    </w:p>
+    <w:p>
+      <w:pPr>
+        <w:pStyle w:val="ListParagraph"/>
+        <w:numPr>
+          <w:ilvl w:val="1"/>
+          <w:numId w:val="7"/>
+        </w:numPr>
+        <w:rPr>
+          <w:rFonts w:ascii="Arial" w:hAnsi="Arial" w:cs="Arial"/>
+        </w:rPr>
+      </w:pPr>
+      <w:r>
+        <w:rPr>
+          <w:rFonts w:ascii="Arial" w:hAnsi="Arial" w:cs="Arial"/>
+        </w:rPr>
+        <w:t>If user logged in is admin or not</w:t>
+      </w:r>
+    </w:p>
+    <w:p>
+      <w:pPr>
+        <w:rPr>
+          <w:rFonts w:ascii="Arial" w:hAnsi="Arial" w:cs="Arial"/>
+        </w:rPr>
+      </w:pPr>
+    </w:p>
+    <w:p>
+      <w:pPr>
+        <w:rPr>
+          <w:rFonts w:ascii="Arial" w:hAnsi="Arial" w:cs="Arial"/>
+        </w:rPr>
+      </w:pPr>
+      <w:r>
+        <w:rPr>
+          <w:rFonts w:ascii="Arial" w:hAnsi="Arial" w:cs="Arial"/>
+          <w:noProof/>
+        </w:rPr>
+        <w:drawing>
+          <wp:anchor distT="0" distB="0" distL="114300" distR="114300" simplePos="0" relativeHeight="251659264" behindDoc="1" locked="0" layoutInCell="1" allowOverlap="1" wp14:anchorId="09CE3C04" wp14:editId="34067F58">
+            <wp:simplePos x="0" y="0"/>
+            <wp:positionH relativeFrom="margin">
+              <wp:align>center</wp:align>
+            </wp:positionH>
+            <wp:positionV relativeFrom="paragraph">
+              <wp:posOffset>769620</wp:posOffset>
+            </wp:positionV>
+            <wp:extent cx="6115050" cy="1173480"/>
+            <wp:effectExtent l="0" t="0" r="0" b="7620"/>
+            <wp:wrapTight wrapText="bothSides">
+              <wp:wrapPolygon edited="0">
+                <wp:start x="0" y="0"/>
+                <wp:lineTo x="0" y="21390"/>
+                <wp:lineTo x="21533" y="21390"/>
+                <wp:lineTo x="21533" y="0"/>
+                <wp:lineTo x="0" y="0"/>
+              </wp:wrapPolygon>
+            </wp:wrapTight>
+            <wp:docPr id="2" name="Picture 2"/>
+            <wp:cNvGraphicFramePr>
+              <a:graphicFrameLocks xmlns:a="http://schemas.openxmlformats.org/drawingml/2006/main" noChangeAspect="1"/>
+            </wp:cNvGraphicFramePr>
+            <a:graphic xmlns:a="http://schemas.openxmlformats.org/drawingml/2006/main">
+              <a:graphicData uri="http://schemas.openxmlformats.org/drawingml/2006/picture">
+                <pic:pic xmlns:pic="http://schemas.openxmlformats.org/drawingml/2006/picture">
+                  <pic:nvPicPr>
+                    <pic:cNvPr id="0" name="Picture 1"/>
+                    <pic:cNvPicPr>
+                      <a:picLocks noChangeAspect="1" noChangeArrowheads="1"/>
+                    </pic:cNvPicPr>
+                  </pic:nvPicPr>
+                  <pic:blipFill>
+                    <a:blip r:embed="rId7">
+                      <a:extLst>
+                        <a:ext uri="{28A0092B-C50C-407E-A947-70E740481C1C}">
+                          <a14:useLocalDpi xmlns:a14="http://schemas.microsoft.com/office/drawing/2010/main" val="0"/>
+                        </a:ext>
+                      </a:extLst>
+                    </a:blip>
+                    <a:srcRect/>
+                    <a:stretch>
+                      <a:fillRect/>
+                    </a:stretch>
+                  </pic:blipFill>
+                  <pic:spPr bwMode="auto">
+                    <a:xfrm>
+                      <a:off x="0" y="0"/>
+                      <a:ext cx="6115050" cy="1173480"/>
+                    </a:xfrm>
+                    <a:prstGeom prst="rect">
+                      <a:avLst/>
+                    </a:prstGeom>
+                    <a:noFill/>
+                    <a:ln>
+                      <a:noFill/>
+                    </a:ln>
+                  </pic:spPr>
+                </pic:pic>
+              </a:graphicData>
+            </a:graphic>
+          </wp:anchor>
+        </w:drawing>
+      </w:r>
+      <w:r>
+        <w:rPr>
+          <w:rFonts w:ascii="Arial" w:hAnsi="Arial" w:cs="Arial"/>
+        </w:rPr>
+        <w:t xml:space="preserve">To use these session variables, simple just put the </w:t>
+      </w:r>
+      <w:proofErr w:type="gramStart"/>
+      <w:r>
+        <w:rPr>
+          <w:rFonts w:ascii="Arial" w:hAnsi="Arial" w:cs="Arial"/>
+        </w:rPr>
+        <w:t>Session[</w:t>
+      </w:r>
+      <w:proofErr w:type="gramEnd"/>
+      <w:r>
+        <w:rPr>
+          <w:rFonts w:ascii="Arial" w:hAnsi="Arial" w:cs="Arial"/>
+        </w:rPr>
+        <w:t>“</w:t>
+      </w:r>
+      <w:r>
+        <w:rPr>
+          <w:rFonts w:ascii="Arial" w:hAnsi="Arial" w:cs="Arial"/>
+        </w:rPr>
+        <w:t>”</w:t>
+      </w:r>
+      <w:r>
+        <w:rPr>
+          <w:rFonts w:ascii="Arial" w:hAnsi="Arial" w:cs="Arial"/>
+        </w:rPr>
+        <w:t>]  with the session variable name inside the quotations.  Since these variables can be any datatype, when using them, you must cast them to the appropriate datatype as listing above.</w:t>
+      </w:r>
+      <w:r>
+        <w:rPr>
+          <w:rFonts w:ascii="Arial" w:hAnsi="Arial" w:cs="Arial"/>
+        </w:rPr>
+        <w:t xml:space="preserve">  An example of using these in the program are:</w:t>
+      </w:r>
+    </w:p>
+    <w:p>
+      <w:pPr>
+        <w:rPr>
+          <w:rFonts w:ascii="Arial" w:hAnsi="Arial" w:cs="Arial"/>
+        </w:rPr>
+      </w:pPr>
+      <w:r>
+        <w:rPr>
+          <w:rFonts w:ascii="Arial" w:hAnsi="Arial" w:cs="Arial"/>
+        </w:rPr>
+        <w:tab/>
+      </w:r>
+    </w:p>
+    <w:p>
+      <w:pPr>
+        <w:rPr>
+          <w:rFonts w:ascii="Arial" w:hAnsi="Arial" w:cs="Arial"/>
+        </w:rPr>
+      </w:pPr>
+    </w:p>
+    <w:p>
+      <w:pPr>
+        <w:rPr>
+          <w:rFonts w:ascii="Arial" w:hAnsi="Arial" w:cs="Arial"/>
+        </w:rPr>
+      </w:pPr>
+    </w:p>
+    <w:p>
+      <w:pPr>
+        <w:rPr>
+          <w:rFonts w:ascii="Arial" w:hAnsi="Arial" w:cs="Arial"/>
+        </w:rPr>
+      </w:pPr>
+    </w:p>
+    <w:p>
+      <w:pPr>
+        <w:rPr>
+          <w:rFonts w:ascii="Arial" w:hAnsi="Arial" w:cs="Arial"/>
+        </w:rPr>
+      </w:pPr>
+    </w:p>
+    <w:p>
+      <w:pPr>
+        <w:rPr>
+          <w:rFonts w:ascii="Arial" w:hAnsi="Arial" w:cs="Arial"/>
+        </w:rPr>
+      </w:pPr>
+    </w:p>
+    <w:p>
+      <w:pPr>
+        <w:rPr>
+          <w:rFonts w:ascii="Arial" w:hAnsi="Arial" w:cs="Arial"/>
+        </w:rPr>
+      </w:pPr>
+    </w:p>
+    <w:p>
+      <w:pPr>
+        <w:jc w:val="center"/>
+        <w:rPr>
+          <w:rFonts w:ascii="Arial" w:hAnsi="Arial" w:cs="Arial"/>
+        </w:rPr>
+      </w:pPr>
+      <w:r>
+        <w:rPr>
+          <w:rFonts w:ascii="Arial" w:hAnsi="Arial" w:cs="Arial"/>
+          <w:b/>
+          <w:bCs/>
+          <w:sz w:val="40"/>
+          <w:szCs w:val="40"/>
+        </w:rPr>
+        <w:t>Use Case Diagram</w:t>
+      </w:r>
+    </w:p>
+    <w:p>
+      <w:pPr>
+        <w:rPr>
+          <w:rFonts w:ascii="Arial" w:hAnsi="Arial" w:cs="Arial"/>
+        </w:rPr>
+      </w:pPr>
+      <w:r>
+        <w:rPr>
+          <w:noProof/>
+        </w:rPr>
+        <w:drawing>
+          <wp:inline distT="0" distB="0" distL="0" distR="0" wp14:anchorId="7412EAFF" wp14:editId="61B18ABA">
+            <wp:extent cx="5943600" cy="6765290"/>
+            <wp:effectExtent l="0" t="0" r="0" b="0"/>
+            <wp:docPr id="4" name="Picture 4"/>
+            <wp:cNvGraphicFramePr>
+              <a:graphicFrameLocks xmlns:a="http://schemas.openxmlformats.org/drawingml/2006/main" noChangeAspect="1"/>
+            </wp:cNvGraphicFramePr>
+            <a:graphic xmlns:a="http://schemas.openxmlformats.org/drawingml/2006/main">
+              <a:graphicData uri="http://schemas.openxmlformats.org/drawingml/2006/picture">
+                <pic:pic xmlns:pic="http://schemas.openxmlformats.org/drawingml/2006/picture">
+                  <pic:nvPicPr>
+                    <pic:cNvPr id="0" name="Picture 3"/>
+                    <pic:cNvPicPr>
+                      <a:picLocks noChangeAspect="1" noChangeArrowheads="1"/>
+                    </pic:cNvPicPr>
+                  </pic:nvPicPr>
+                  <pic:blipFill>
+                    <a:blip r:embed="rId8">
+                      <a:extLst>
+                        <a:ext uri="{28A0092B-C50C-407E-A947-70E740481C1C}">
+                          <a14:useLocalDpi xmlns:a14="http://schemas.microsoft.com/office/drawing/2010/main" val="0"/>
+                        </a:ext>
+                      </a:extLst>
+                    </a:blip>
+                    <a:srcRect/>
+                    <a:stretch>
+                      <a:fillRect/>
+                    </a:stretch>
+                  </pic:blipFill>
+                  <pic:spPr bwMode="auto">
+                    <a:xfrm>
+                      <a:off x="0" y="0"/>
+                      <a:ext cx="5943600" cy="6765290"/>
+                    </a:xfrm>
+                    <a:prstGeom prst="rect">
+                      <a:avLst/>
+                    </a:prstGeom>
+                    <a:noFill/>
+                    <a:ln>
+                      <a:noFill/>
+                    </a:ln>
+                  </pic:spPr>
+                </pic:pic>
+              </a:graphicData>
+            </a:graphic>
+          </wp:inline>
+        </w:drawing>
+      </w:r>
+    </w:p>
+    <w:p>
+      <w:pPr>
+        <w:rPr>
+          <w:rFonts w:ascii="Arial" w:hAnsi="Arial" w:cs="Arial"/>
+        </w:rPr>
+      </w:pPr>
+    </w:p>
+    <w:p>
+      <w:pPr>
+        <w:rPr>
+          <w:rFonts w:ascii="Arial" w:hAnsi="Arial" w:cs="Arial"/>
+        </w:rPr>
+      </w:pPr>
+    </w:p>
+    <w:p>
+      <w:pPr>
+        <w:rPr>
+          <w:rFonts w:ascii="Arial" w:hAnsi="Arial" w:cs="Arial"/>
+        </w:rPr>
+      </w:pPr>
+    </w:p>
+    <w:p>
+      <w:pPr>
+        <w:jc w:val="center"/>
+        <w:rPr>
+          <w:rFonts w:ascii="Arial" w:hAnsi="Arial" w:cs="Arial"/>
+          <w:b/>
+          <w:bCs/>
+          <w:sz w:val="40"/>
+          <w:szCs w:val="40"/>
+        </w:rPr>
+      </w:pPr>
+      <w:r>
+        <w:rPr>
+          <w:rFonts w:ascii="Arial" w:hAnsi="Arial" w:cs="Arial"/>
+          <w:b/>
+          <w:bCs/>
+          <w:sz w:val="40"/>
+          <w:szCs w:val="40"/>
+        </w:rPr>
+        <w:t xml:space="preserve">Class </w:t>
+      </w:r>
+      <w:r>
+        <w:rPr>
+          <w:rFonts w:ascii="Arial" w:hAnsi="Arial" w:cs="Arial"/>
+          <w:b/>
+          <w:bCs/>
+          <w:sz w:val="40"/>
+          <w:szCs w:val="40"/>
+        </w:rPr>
+        <w:t>Diagram</w:t>
+      </w:r>
+    </w:p>
+    <w:p>
+      <w:pPr>
+        <w:jc w:val="center"/>
+        <w:rPr>
+          <w:rFonts w:ascii="Arial" w:hAnsi="Arial" w:cs="Arial"/>
+        </w:rPr>
+      </w:pPr>
+      <w:r>
+        <w:rPr>
+          <w:noProof/>
+        </w:rPr>
+        <w:drawing>
+          <wp:inline distT="0" distB="0" distL="0" distR="0" wp14:anchorId="59542688" wp14:editId="6CE9D076">
+            <wp:extent cx="6090412" cy="5057775"/>
+            <wp:effectExtent l="0" t="0" r="5715" b="0"/>
+            <wp:docPr id="7" name="Picture 7"/>
+            <wp:cNvGraphicFramePr>
+              <a:graphicFrameLocks xmlns:a="http://schemas.openxmlformats.org/drawingml/2006/main" noChangeAspect="1"/>
+            </wp:cNvGraphicFramePr>
+            <a:graphic xmlns:a="http://schemas.openxmlformats.org/drawingml/2006/main">
+              <a:graphicData uri="http://schemas.openxmlformats.org/drawingml/2006/picture">
+                <pic:pic xmlns:pic="http://schemas.openxmlformats.org/drawingml/2006/picture">
+                  <pic:nvPicPr>
+                    <pic:cNvPr id="0" name="Picture 15"/>
+                    <pic:cNvPicPr>
+                      <a:picLocks noChangeAspect="1" noChangeArrowheads="1"/>
+                    </pic:cNvPicPr>
+                  </pic:nvPicPr>
+                  <pic:blipFill>
+                    <a:blip r:embed="rId9">
+                      <a:extLst>
+                        <a:ext uri="{28A0092B-C50C-407E-A947-70E740481C1C}">
+                          <a14:useLocalDpi xmlns:a14="http://schemas.microsoft.com/office/drawing/2010/main" val="0"/>
+                        </a:ext>
+                      </a:extLst>
+                    </a:blip>
+                    <a:srcRect/>
+                    <a:stretch>
+                      <a:fillRect/>
+                    </a:stretch>
+                  </pic:blipFill>
+                  <pic:spPr bwMode="auto">
+                    <a:xfrm>
+                      <a:off x="0" y="0"/>
+                      <a:ext cx="6090793" cy="5058091"/>
+                    </a:xfrm>
+                    <a:prstGeom prst="rect">
+                      <a:avLst/>
+                    </a:prstGeom>
+                    <a:noFill/>
+                    <a:ln>
+                      <a:noFill/>
+                    </a:ln>
+                  </pic:spPr>
+                </pic:pic>
+              </a:graphicData>
+            </a:graphic>
+          </wp:inline>
+        </w:drawing>
+      </w:r>
+    </w:p>
+    <w:p>
+      <w:pPr>
+        <w:jc w:val="center"/>
+        <w:rPr>
+          <w:rFonts w:ascii="Arial" w:hAnsi="Arial" w:cs="Arial"/>
+          <w:b/>
+          <w:bCs/>
+          <w:sz w:val="40"/>
+          <w:szCs w:val="40"/>
+        </w:rPr>
+      </w:pPr>
+    </w:p>
+    <w:p>
+      <w:pPr>
+        <w:jc w:val="center"/>
+        <w:rPr>
+          <w:rFonts w:ascii="Arial" w:hAnsi="Arial" w:cs="Arial"/>
+          <w:b/>
+          <w:bCs/>
+          <w:sz w:val="40"/>
+          <w:szCs w:val="40"/>
+        </w:rPr>
+      </w:pPr>
+    </w:p>
+    <w:p>
+      <w:pPr>
+        <w:jc w:val="center"/>
+        <w:rPr>
+          <w:rFonts w:ascii="Arial" w:hAnsi="Arial" w:cs="Arial"/>
+          <w:b/>
+          <w:bCs/>
+          <w:sz w:val="40"/>
+          <w:szCs w:val="40"/>
+        </w:rPr>
+      </w:pPr>
+    </w:p>
+    <w:p>
+      <w:pPr>
+        <w:jc w:val="center"/>
+        <w:rPr>
+          <w:rFonts w:ascii="Arial" w:hAnsi="Arial" w:cs="Arial"/>
+          <w:b/>
+          <w:bCs/>
+          <w:sz w:val="40"/>
+          <w:szCs w:val="40"/>
+        </w:rPr>
+      </w:pPr>
+    </w:p>
+    <w:p>
+      <w:pPr>
+        <w:jc w:val="center"/>
+        <w:rPr>
+          <w:rFonts w:ascii="Arial" w:hAnsi="Arial" w:cs="Arial"/>
+          <w:b/>
+          <w:bCs/>
+          <w:sz w:val="40"/>
+          <w:szCs w:val="40"/>
+        </w:rPr>
+      </w:pPr>
+    </w:p>
+    <w:p>
+      <w:pPr>
+        <w:jc w:val="center"/>
+        <w:rPr>
+          <w:rFonts w:ascii="Arial" w:hAnsi="Arial" w:cs="Arial"/>
+          <w:b/>
+          <w:bCs/>
+          <w:sz w:val="40"/>
+          <w:szCs w:val="40"/>
+        </w:rPr>
+      </w:pPr>
+    </w:p>
+    <w:p>
+      <w:pPr>
+        <w:jc w:val="center"/>
+        <w:rPr>
+          <w:rFonts w:ascii="Arial" w:hAnsi="Arial" w:cs="Arial"/>
+          <w:b/>
+          <w:bCs/>
+          <w:sz w:val="40"/>
+          <w:szCs w:val="40"/>
+        </w:rPr>
+      </w:pPr>
+      <w:r>
+        <w:rPr>
+          <w:rFonts w:ascii="Arial" w:hAnsi="Arial" w:cs="Arial"/>
+          <w:b/>
+          <w:bCs/>
+          <w:sz w:val="40"/>
+          <w:szCs w:val="40"/>
+        </w:rPr>
+        <w:t>State Chart Diagram</w:t>
+      </w:r>
+    </w:p>
+    <w:p>
+      <w:pPr>
+        <w:jc w:val="center"/>
+        <w:rPr>
+          <w:rFonts w:ascii="Arial" w:hAnsi="Arial" w:cs="Arial"/>
+        </w:rPr>
+      </w:pPr>
+      <w:r>
+        <w:rPr>
+          <w:rFonts w:ascii="Arial" w:hAnsi="Arial" w:cs="Arial"/>
+          <w:b/>
+          <w:bCs/>
+          <w:noProof/>
+          <w:sz w:val="40"/>
+          <w:szCs w:val="40"/>
+        </w:rPr>
+        <w:drawing>
+          <wp:inline distT="0" distB="0" distL="0" distR="0" wp14:anchorId="3A46C794" wp14:editId="5C079372">
+            <wp:extent cx="5229225" cy="7153275"/>
+            <wp:effectExtent l="0" t="0" r="9525" b="9525"/>
+            <wp:docPr id="9" name="Picture 9"/>
+            <wp:cNvGraphicFramePr>
+              <a:graphicFrameLocks xmlns:a="http://schemas.openxmlformats.org/drawingml/2006/main" noChangeAspect="1"/>
+            </wp:cNvGraphicFramePr>
+            <a:graphic xmlns:a="http://schemas.openxmlformats.org/drawingml/2006/main">
+              <a:graphicData uri="http://schemas.openxmlformats.org/drawingml/2006/picture">
+                <pic:pic xmlns:pic="http://schemas.openxmlformats.org/drawingml/2006/picture">
+                  <pic:nvPicPr>
+                    <pic:cNvPr id="0" name="Picture 18"/>
+                    <pic:cNvPicPr>
+                      <a:picLocks noChangeAspect="1" noChangeArrowheads="1"/>
+                    </pic:cNvPicPr>
+                  </pic:nvPicPr>
+                  <pic:blipFill>
+                    <a:blip r:embed="rId10">
+                      <a:extLst>
+                        <a:ext uri="{28A0092B-C50C-407E-A947-70E740481C1C}">
+                          <a14:useLocalDpi xmlns:a14="http://schemas.microsoft.com/office/drawing/2010/main" val="0"/>
+                        </a:ext>
+                      </a:extLst>
+                    </a:blip>
+                    <a:srcRect/>
+                    <a:stretch>
+                      <a:fillRect/>
+                    </a:stretch>
+                  </pic:blipFill>
+                  <pic:spPr bwMode="auto">
+                    <a:xfrm>
+                      <a:off x="0" y="0"/>
+                      <a:ext cx="5229225" cy="7153275"/>
+                    </a:xfrm>
+                    <a:prstGeom prst="rect">
+                      <a:avLst/>
+                    </a:prstGeom>
+                    <a:noFill/>
+                    <a:ln>
+                      <a:noFill/>
+                    </a:ln>
+                  </pic:spPr>
+                </pic:pic>
+              </a:graphicData>
+            </a:graphic>
+          </wp:inline>
+        </w:drawing>
       </w:r>
     </w:p>
     <w:sectPr>
@@ -649,6 +3614,797 @@
 <file path=word/numbering.xml><?xml version="1.0" encoding="utf-8"?>
 <w:numbering xmlns:wpc="http://schemas.microsoft.com/office/word/2010/wordprocessingCanvas" xmlns:cx="http://schemas.microsoft.com/office/drawing/2014/chartex" xmlns:cx1="http://schemas.microsoft.com/office/drawing/2015/9/8/chartex" xmlns:cx2="http://schemas.microsoft.com/office/drawing/2015/10/21/chartex" xmlns:cx3="http://schemas.microsoft.com/office/drawing/2016/5/9/chartex" xmlns:cx4="http://schemas.microsoft.com/office/drawing/2016/5/10/chartex" xmlns:cx5="http://schemas.microsoft.com/office/drawing/2016/5/11/chartex" xmlns:cx6="http://schemas.microsoft.com/office/drawing/2016/5/12/chartex" xmlns:cx7="http://schemas.microsoft.com/office/drawing/2016/5/13/chartex" xmlns:cx8="http://schemas.microsoft.com/office/drawing/2016/5/14/chartex" xmlns:mc="http://schemas.openxmlformats.org/markup-compatibility/2006" xmlns:aink="http://schemas.microsoft.com/office/drawing/2016/ink" xmlns:am3d="http://schemas.microsoft.com/office/drawing/2017/model3d" xmlns:o="urn:schemas-microsoft-com:office:office" xmlns:r="http://schemas.openxmlformats.org/officeDocument/2006/relationships" xmlns:m="http://schemas.openxmlformats.org/officeDocument/2006/math" xmlns:v="urn:schemas-microsoft-com:vml" xmlns:wp14="http://schemas.microsoft.com/office/word/2010/wordprocessingDrawing" xmlns:wp="http://schemas.openxmlformats.org/drawingml/2006/wordprocessingDrawing" xmlns:w10="urn:schemas-microsoft-com:office:word" xmlns:w="http://schemas.openxmlformats.org/wordprocessingml/2006/main" xmlns:w14="http://schemas.microsoft.com/office/word/2010/wordml" xmlns:w15="http://schemas.microsoft.com/office/word/2012/wordml" xmlns:w16cex="http://schemas.microsoft.com/office/word/2018/wordml/cex" xmlns:w16cid="http://schemas.microsoft.com/office/word/2016/wordml/cid" xmlns:w16="http://schemas.microsoft.com/office/word/2018/wordml" xmlns:w16se="http://schemas.microsoft.com/office/word/2015/wordml/symex" xmlns:wpg="http://schemas.microsoft.com/office/word/2010/wordprocessingGroup" xmlns:wpi="http://schemas.microsoft.com/office/word/2010/wordprocessingInk" xmlns:wne="http://schemas.microsoft.com/office/word/2006/wordml" xmlns:wps="http://schemas.microsoft.com/office/word/2010/wordprocessingShape" mc:Ignorable="w14 w15 w16se w16cid w16 w16cex wp14">
   <w:abstractNum w:abstractNumId="0" w15:restartNumberingAfterBreak="0">
+    <w:nsid w:val="12C8244B"/>
+    <w:multiLevelType w:val="hybridMultilevel"/>
+    <w:tmpl w:val="23281E10"/>
+    <w:lvl w:ilvl="0" w:tplc="04090001">
+      <w:start w:val="1"/>
+      <w:numFmt w:val="bullet"/>
+      <w:lvlText w:val=""/>
+      <w:lvlJc w:val="left"/>
+      <w:pPr>
+        <w:ind w:left="720" w:hanging="360"/>
+      </w:pPr>
+      <w:rPr>
+        <w:rFonts w:ascii="Symbol" w:hAnsi="Symbol" w:hint="default"/>
+      </w:rPr>
+    </w:lvl>
+    <w:lvl w:ilvl="1" w:tplc="04090003">
+      <w:start w:val="1"/>
+      <w:numFmt w:val="bullet"/>
+      <w:lvlText w:val="o"/>
+      <w:lvlJc w:val="left"/>
+      <w:pPr>
+        <w:ind w:left="1440" w:hanging="360"/>
+      </w:pPr>
+      <w:rPr>
+        <w:rFonts w:ascii="Courier New" w:hAnsi="Courier New" w:cs="Courier New" w:hint="default"/>
+      </w:rPr>
+    </w:lvl>
+    <w:lvl w:ilvl="2" w:tplc="04090005" w:tentative="1">
+      <w:start w:val="1"/>
+      <w:numFmt w:val="bullet"/>
+      <w:lvlText w:val=""/>
+      <w:lvlJc w:val="left"/>
+      <w:pPr>
+        <w:ind w:left="2160" w:hanging="360"/>
+      </w:pPr>
+      <w:rPr>
+        <w:rFonts w:ascii="Wingdings" w:hAnsi="Wingdings" w:hint="default"/>
+      </w:rPr>
+    </w:lvl>
+    <w:lvl w:ilvl="3" w:tplc="04090001" w:tentative="1">
+      <w:start w:val="1"/>
+      <w:numFmt w:val="bullet"/>
+      <w:lvlText w:val=""/>
+      <w:lvlJc w:val="left"/>
+      <w:pPr>
+        <w:ind w:left="2880" w:hanging="360"/>
+      </w:pPr>
+      <w:rPr>
+        <w:rFonts w:ascii="Symbol" w:hAnsi="Symbol" w:hint="default"/>
+      </w:rPr>
+    </w:lvl>
+    <w:lvl w:ilvl="4" w:tplc="04090003" w:tentative="1">
+      <w:start w:val="1"/>
+      <w:numFmt w:val="bullet"/>
+      <w:lvlText w:val="o"/>
+      <w:lvlJc w:val="left"/>
+      <w:pPr>
+        <w:ind w:left="3600" w:hanging="360"/>
+      </w:pPr>
+      <w:rPr>
+        <w:rFonts w:ascii="Courier New" w:hAnsi="Courier New" w:cs="Courier New" w:hint="default"/>
+      </w:rPr>
+    </w:lvl>
+    <w:lvl w:ilvl="5" w:tplc="04090005" w:tentative="1">
+      <w:start w:val="1"/>
+      <w:numFmt w:val="bullet"/>
+      <w:lvlText w:val=""/>
+      <w:lvlJc w:val="left"/>
+      <w:pPr>
+        <w:ind w:left="4320" w:hanging="360"/>
+      </w:pPr>
+      <w:rPr>
+        <w:rFonts w:ascii="Wingdings" w:hAnsi="Wingdings" w:hint="default"/>
+      </w:rPr>
+    </w:lvl>
+    <w:lvl w:ilvl="6" w:tplc="04090001" w:tentative="1">
+      <w:start w:val="1"/>
+      <w:numFmt w:val="bullet"/>
+      <w:lvlText w:val=""/>
+      <w:lvlJc w:val="left"/>
+      <w:pPr>
+        <w:ind w:left="5040" w:hanging="360"/>
+      </w:pPr>
+      <w:rPr>
+        <w:rFonts w:ascii="Symbol" w:hAnsi="Symbol" w:hint="default"/>
+      </w:rPr>
+    </w:lvl>
+    <w:lvl w:ilvl="7" w:tplc="04090003" w:tentative="1">
+      <w:start w:val="1"/>
+      <w:numFmt w:val="bullet"/>
+      <w:lvlText w:val="o"/>
+      <w:lvlJc w:val="left"/>
+      <w:pPr>
+        <w:ind w:left="5760" w:hanging="360"/>
+      </w:pPr>
+      <w:rPr>
+        <w:rFonts w:ascii="Courier New" w:hAnsi="Courier New" w:cs="Courier New" w:hint="default"/>
+      </w:rPr>
+    </w:lvl>
+    <w:lvl w:ilvl="8" w:tplc="04090005" w:tentative="1">
+      <w:start w:val="1"/>
+      <w:numFmt w:val="bullet"/>
+      <w:lvlText w:val=""/>
+      <w:lvlJc w:val="left"/>
+      <w:pPr>
+        <w:ind w:left="6480" w:hanging="360"/>
+      </w:pPr>
+      <w:rPr>
+        <w:rFonts w:ascii="Wingdings" w:hAnsi="Wingdings" w:hint="default"/>
+      </w:rPr>
+    </w:lvl>
+  </w:abstractNum>
+  <w:abstractNum w:abstractNumId="1" w15:restartNumberingAfterBreak="0">
+    <w:nsid w:val="15436B59"/>
+    <w:multiLevelType w:val="hybridMultilevel"/>
+    <w:tmpl w:val="E24293CE"/>
+    <w:lvl w:ilvl="0" w:tplc="04090001">
+      <w:start w:val="1"/>
+      <w:numFmt w:val="bullet"/>
+      <w:lvlText w:val=""/>
+      <w:lvlJc w:val="left"/>
+      <w:pPr>
+        <w:ind w:left="720" w:hanging="360"/>
+      </w:pPr>
+      <w:rPr>
+        <w:rFonts w:ascii="Symbol" w:hAnsi="Symbol" w:hint="default"/>
+      </w:rPr>
+    </w:lvl>
+    <w:lvl w:ilvl="1" w:tplc="04090003" w:tentative="1">
+      <w:start w:val="1"/>
+      <w:numFmt w:val="bullet"/>
+      <w:lvlText w:val="o"/>
+      <w:lvlJc w:val="left"/>
+      <w:pPr>
+        <w:ind w:left="1440" w:hanging="360"/>
+      </w:pPr>
+      <w:rPr>
+        <w:rFonts w:ascii="Courier New" w:hAnsi="Courier New" w:cs="Courier New" w:hint="default"/>
+      </w:rPr>
+    </w:lvl>
+    <w:lvl w:ilvl="2" w:tplc="04090005" w:tentative="1">
+      <w:start w:val="1"/>
+      <w:numFmt w:val="bullet"/>
+      <w:lvlText w:val=""/>
+      <w:lvlJc w:val="left"/>
+      <w:pPr>
+        <w:ind w:left="2160" w:hanging="360"/>
+      </w:pPr>
+      <w:rPr>
+        <w:rFonts w:ascii="Wingdings" w:hAnsi="Wingdings" w:hint="default"/>
+      </w:rPr>
+    </w:lvl>
+    <w:lvl w:ilvl="3" w:tplc="04090001" w:tentative="1">
+      <w:start w:val="1"/>
+      <w:numFmt w:val="bullet"/>
+      <w:lvlText w:val=""/>
+      <w:lvlJc w:val="left"/>
+      <w:pPr>
+        <w:ind w:left="2880" w:hanging="360"/>
+      </w:pPr>
+      <w:rPr>
+        <w:rFonts w:ascii="Symbol" w:hAnsi="Symbol" w:hint="default"/>
+      </w:rPr>
+    </w:lvl>
+    <w:lvl w:ilvl="4" w:tplc="04090003" w:tentative="1">
+      <w:start w:val="1"/>
+      <w:numFmt w:val="bullet"/>
+      <w:lvlText w:val="o"/>
+      <w:lvlJc w:val="left"/>
+      <w:pPr>
+        <w:ind w:left="3600" w:hanging="360"/>
+      </w:pPr>
+      <w:rPr>
+        <w:rFonts w:ascii="Courier New" w:hAnsi="Courier New" w:cs="Courier New" w:hint="default"/>
+      </w:rPr>
+    </w:lvl>
+    <w:lvl w:ilvl="5" w:tplc="04090005" w:tentative="1">
+      <w:start w:val="1"/>
+      <w:numFmt w:val="bullet"/>
+      <w:lvlText w:val=""/>
+      <w:lvlJc w:val="left"/>
+      <w:pPr>
+        <w:ind w:left="4320" w:hanging="360"/>
+      </w:pPr>
+      <w:rPr>
+        <w:rFonts w:ascii="Wingdings" w:hAnsi="Wingdings" w:hint="default"/>
+      </w:rPr>
+    </w:lvl>
+    <w:lvl w:ilvl="6" w:tplc="04090001" w:tentative="1">
+      <w:start w:val="1"/>
+      <w:numFmt w:val="bullet"/>
+      <w:lvlText w:val=""/>
+      <w:lvlJc w:val="left"/>
+      <w:pPr>
+        <w:ind w:left="5040" w:hanging="360"/>
+      </w:pPr>
+      <w:rPr>
+        <w:rFonts w:ascii="Symbol" w:hAnsi="Symbol" w:hint="default"/>
+      </w:rPr>
+    </w:lvl>
+    <w:lvl w:ilvl="7" w:tplc="04090003" w:tentative="1">
+      <w:start w:val="1"/>
+      <w:numFmt w:val="bullet"/>
+      <w:lvlText w:val="o"/>
+      <w:lvlJc w:val="left"/>
+      <w:pPr>
+        <w:ind w:left="5760" w:hanging="360"/>
+      </w:pPr>
+      <w:rPr>
+        <w:rFonts w:ascii="Courier New" w:hAnsi="Courier New" w:cs="Courier New" w:hint="default"/>
+      </w:rPr>
+    </w:lvl>
+    <w:lvl w:ilvl="8" w:tplc="04090005" w:tentative="1">
+      <w:start w:val="1"/>
+      <w:numFmt w:val="bullet"/>
+      <w:lvlText w:val=""/>
+      <w:lvlJc w:val="left"/>
+      <w:pPr>
+        <w:ind w:left="6480" w:hanging="360"/>
+      </w:pPr>
+      <w:rPr>
+        <w:rFonts w:ascii="Wingdings" w:hAnsi="Wingdings" w:hint="default"/>
+      </w:rPr>
+    </w:lvl>
+  </w:abstractNum>
+  <w:abstractNum w:abstractNumId="2" w15:restartNumberingAfterBreak="0">
+    <w:nsid w:val="39094040"/>
+    <w:multiLevelType w:val="hybridMultilevel"/>
+    <w:tmpl w:val="E43696E4"/>
+    <w:lvl w:ilvl="0" w:tplc="04090001">
+      <w:start w:val="1"/>
+      <w:numFmt w:val="bullet"/>
+      <w:lvlText w:val=""/>
+      <w:lvlJc w:val="left"/>
+      <w:pPr>
+        <w:ind w:left="720" w:hanging="360"/>
+      </w:pPr>
+      <w:rPr>
+        <w:rFonts w:ascii="Symbol" w:hAnsi="Symbol" w:hint="default"/>
+      </w:rPr>
+    </w:lvl>
+    <w:lvl w:ilvl="1" w:tplc="04090003">
+      <w:start w:val="1"/>
+      <w:numFmt w:val="bullet"/>
+      <w:lvlText w:val="o"/>
+      <w:lvlJc w:val="left"/>
+      <w:pPr>
+        <w:ind w:left="1440" w:hanging="360"/>
+      </w:pPr>
+      <w:rPr>
+        <w:rFonts w:ascii="Courier New" w:hAnsi="Courier New" w:cs="Courier New" w:hint="default"/>
+      </w:rPr>
+    </w:lvl>
+    <w:lvl w:ilvl="2" w:tplc="04090005" w:tentative="1">
+      <w:start w:val="1"/>
+      <w:numFmt w:val="bullet"/>
+      <w:lvlText w:val=""/>
+      <w:lvlJc w:val="left"/>
+      <w:pPr>
+        <w:ind w:left="2160" w:hanging="360"/>
+      </w:pPr>
+      <w:rPr>
+        <w:rFonts w:ascii="Wingdings" w:hAnsi="Wingdings" w:hint="default"/>
+      </w:rPr>
+    </w:lvl>
+    <w:lvl w:ilvl="3" w:tplc="04090001" w:tentative="1">
+      <w:start w:val="1"/>
+      <w:numFmt w:val="bullet"/>
+      <w:lvlText w:val=""/>
+      <w:lvlJc w:val="left"/>
+      <w:pPr>
+        <w:ind w:left="2880" w:hanging="360"/>
+      </w:pPr>
+      <w:rPr>
+        <w:rFonts w:ascii="Symbol" w:hAnsi="Symbol" w:hint="default"/>
+      </w:rPr>
+    </w:lvl>
+    <w:lvl w:ilvl="4" w:tplc="04090003" w:tentative="1">
+      <w:start w:val="1"/>
+      <w:numFmt w:val="bullet"/>
+      <w:lvlText w:val="o"/>
+      <w:lvlJc w:val="left"/>
+      <w:pPr>
+        <w:ind w:left="3600" w:hanging="360"/>
+      </w:pPr>
+      <w:rPr>
+        <w:rFonts w:ascii="Courier New" w:hAnsi="Courier New" w:cs="Courier New" w:hint="default"/>
+      </w:rPr>
+    </w:lvl>
+    <w:lvl w:ilvl="5" w:tplc="04090005" w:tentative="1">
+      <w:start w:val="1"/>
+      <w:numFmt w:val="bullet"/>
+      <w:lvlText w:val=""/>
+      <w:lvlJc w:val="left"/>
+      <w:pPr>
+        <w:ind w:left="4320" w:hanging="360"/>
+      </w:pPr>
+      <w:rPr>
+        <w:rFonts w:ascii="Wingdings" w:hAnsi="Wingdings" w:hint="default"/>
+      </w:rPr>
+    </w:lvl>
+    <w:lvl w:ilvl="6" w:tplc="04090001" w:tentative="1">
+      <w:start w:val="1"/>
+      <w:numFmt w:val="bullet"/>
+      <w:lvlText w:val=""/>
+      <w:lvlJc w:val="left"/>
+      <w:pPr>
+        <w:ind w:left="5040" w:hanging="360"/>
+      </w:pPr>
+      <w:rPr>
+        <w:rFonts w:ascii="Symbol" w:hAnsi="Symbol" w:hint="default"/>
+      </w:rPr>
+    </w:lvl>
+    <w:lvl w:ilvl="7" w:tplc="04090003" w:tentative="1">
+      <w:start w:val="1"/>
+      <w:numFmt w:val="bullet"/>
+      <w:lvlText w:val="o"/>
+      <w:lvlJc w:val="left"/>
+      <w:pPr>
+        <w:ind w:left="5760" w:hanging="360"/>
+      </w:pPr>
+      <w:rPr>
+        <w:rFonts w:ascii="Courier New" w:hAnsi="Courier New" w:cs="Courier New" w:hint="default"/>
+      </w:rPr>
+    </w:lvl>
+    <w:lvl w:ilvl="8" w:tplc="04090005" w:tentative="1">
+      <w:start w:val="1"/>
+      <w:numFmt w:val="bullet"/>
+      <w:lvlText w:val=""/>
+      <w:lvlJc w:val="left"/>
+      <w:pPr>
+        <w:ind w:left="6480" w:hanging="360"/>
+      </w:pPr>
+      <w:rPr>
+        <w:rFonts w:ascii="Wingdings" w:hAnsi="Wingdings" w:hint="default"/>
+      </w:rPr>
+    </w:lvl>
+  </w:abstractNum>
+  <w:abstractNum w:abstractNumId="3" w15:restartNumberingAfterBreak="0">
+    <w:nsid w:val="56DD1436"/>
+    <w:multiLevelType w:val="hybridMultilevel"/>
+    <w:tmpl w:val="FFE494C4"/>
+    <w:lvl w:ilvl="0" w:tplc="04090001">
+      <w:start w:val="1"/>
+      <w:numFmt w:val="bullet"/>
+      <w:lvlText w:val=""/>
+      <w:lvlJc w:val="left"/>
+      <w:pPr>
+        <w:ind w:left="720" w:hanging="360"/>
+      </w:pPr>
+      <w:rPr>
+        <w:rFonts w:ascii="Symbol" w:hAnsi="Symbol" w:hint="default"/>
+      </w:rPr>
+    </w:lvl>
+    <w:lvl w:ilvl="1" w:tplc="04090003">
+      <w:start w:val="1"/>
+      <w:numFmt w:val="bullet"/>
+      <w:lvlText w:val="o"/>
+      <w:lvlJc w:val="left"/>
+      <w:pPr>
+        <w:ind w:left="1440" w:hanging="360"/>
+      </w:pPr>
+      <w:rPr>
+        <w:rFonts w:ascii="Courier New" w:hAnsi="Courier New" w:cs="Courier New" w:hint="default"/>
+      </w:rPr>
+    </w:lvl>
+    <w:lvl w:ilvl="2" w:tplc="04090005">
+      <w:start w:val="1"/>
+      <w:numFmt w:val="bullet"/>
+      <w:lvlText w:val=""/>
+      <w:lvlJc w:val="left"/>
+      <w:pPr>
+        <w:ind w:left="2160" w:hanging="360"/>
+      </w:pPr>
+      <w:rPr>
+        <w:rFonts w:ascii="Wingdings" w:hAnsi="Wingdings" w:hint="default"/>
+      </w:rPr>
+    </w:lvl>
+    <w:lvl w:ilvl="3" w:tplc="04090001" w:tentative="1">
+      <w:start w:val="1"/>
+      <w:numFmt w:val="bullet"/>
+      <w:lvlText w:val=""/>
+      <w:lvlJc w:val="left"/>
+      <w:pPr>
+        <w:ind w:left="2880" w:hanging="360"/>
+      </w:pPr>
+      <w:rPr>
+        <w:rFonts w:ascii="Symbol" w:hAnsi="Symbol" w:hint="default"/>
+      </w:rPr>
+    </w:lvl>
+    <w:lvl w:ilvl="4" w:tplc="04090003" w:tentative="1">
+      <w:start w:val="1"/>
+      <w:numFmt w:val="bullet"/>
+      <w:lvlText w:val="o"/>
+      <w:lvlJc w:val="left"/>
+      <w:pPr>
+        <w:ind w:left="3600" w:hanging="360"/>
+      </w:pPr>
+      <w:rPr>
+        <w:rFonts w:ascii="Courier New" w:hAnsi="Courier New" w:cs="Courier New" w:hint="default"/>
+      </w:rPr>
+    </w:lvl>
+    <w:lvl w:ilvl="5" w:tplc="04090005" w:tentative="1">
+      <w:start w:val="1"/>
+      <w:numFmt w:val="bullet"/>
+      <w:lvlText w:val=""/>
+      <w:lvlJc w:val="left"/>
+      <w:pPr>
+        <w:ind w:left="4320" w:hanging="360"/>
+      </w:pPr>
+      <w:rPr>
+        <w:rFonts w:ascii="Wingdings" w:hAnsi="Wingdings" w:hint="default"/>
+      </w:rPr>
+    </w:lvl>
+    <w:lvl w:ilvl="6" w:tplc="04090001" w:tentative="1">
+      <w:start w:val="1"/>
+      <w:numFmt w:val="bullet"/>
+      <w:lvlText w:val=""/>
+      <w:lvlJc w:val="left"/>
+      <w:pPr>
+        <w:ind w:left="5040" w:hanging="360"/>
+      </w:pPr>
+      <w:rPr>
+        <w:rFonts w:ascii="Symbol" w:hAnsi="Symbol" w:hint="default"/>
+      </w:rPr>
+    </w:lvl>
+    <w:lvl w:ilvl="7" w:tplc="04090003" w:tentative="1">
+      <w:start w:val="1"/>
+      <w:numFmt w:val="bullet"/>
+      <w:lvlText w:val="o"/>
+      <w:lvlJc w:val="left"/>
+      <w:pPr>
+        <w:ind w:left="5760" w:hanging="360"/>
+      </w:pPr>
+      <w:rPr>
+        <w:rFonts w:ascii="Courier New" w:hAnsi="Courier New" w:cs="Courier New" w:hint="default"/>
+      </w:rPr>
+    </w:lvl>
+    <w:lvl w:ilvl="8" w:tplc="04090005" w:tentative="1">
+      <w:start w:val="1"/>
+      <w:numFmt w:val="bullet"/>
+      <w:lvlText w:val=""/>
+      <w:lvlJc w:val="left"/>
+      <w:pPr>
+        <w:ind w:left="6480" w:hanging="360"/>
+      </w:pPr>
+      <w:rPr>
+        <w:rFonts w:ascii="Wingdings" w:hAnsi="Wingdings" w:hint="default"/>
+      </w:rPr>
+    </w:lvl>
+  </w:abstractNum>
+  <w:abstractNum w:abstractNumId="4" w15:restartNumberingAfterBreak="0">
+    <w:nsid w:val="59F02672"/>
+    <w:multiLevelType w:val="hybridMultilevel"/>
+    <w:tmpl w:val="43069FD6"/>
+    <w:lvl w:ilvl="0" w:tplc="04090001">
+      <w:start w:val="1"/>
+      <w:numFmt w:val="bullet"/>
+      <w:lvlText w:val=""/>
+      <w:lvlJc w:val="left"/>
+      <w:pPr>
+        <w:ind w:left="720" w:hanging="360"/>
+      </w:pPr>
+      <w:rPr>
+        <w:rFonts w:ascii="Symbol" w:hAnsi="Symbol" w:hint="default"/>
+      </w:rPr>
+    </w:lvl>
+    <w:lvl w:ilvl="1" w:tplc="04090003" w:tentative="1">
+      <w:start w:val="1"/>
+      <w:numFmt w:val="bullet"/>
+      <w:lvlText w:val="o"/>
+      <w:lvlJc w:val="left"/>
+      <w:pPr>
+        <w:ind w:left="1440" w:hanging="360"/>
+      </w:pPr>
+      <w:rPr>
+        <w:rFonts w:ascii="Courier New" w:hAnsi="Courier New" w:cs="Courier New" w:hint="default"/>
+      </w:rPr>
+    </w:lvl>
+    <w:lvl w:ilvl="2" w:tplc="04090005" w:tentative="1">
+      <w:start w:val="1"/>
+      <w:numFmt w:val="bullet"/>
+      <w:lvlText w:val=""/>
+      <w:lvlJc w:val="left"/>
+      <w:pPr>
+        <w:ind w:left="2160" w:hanging="360"/>
+      </w:pPr>
+      <w:rPr>
+        <w:rFonts w:ascii="Wingdings" w:hAnsi="Wingdings" w:hint="default"/>
+      </w:rPr>
+    </w:lvl>
+    <w:lvl w:ilvl="3" w:tplc="04090001" w:tentative="1">
+      <w:start w:val="1"/>
+      <w:numFmt w:val="bullet"/>
+      <w:lvlText w:val=""/>
+      <w:lvlJc w:val="left"/>
+      <w:pPr>
+        <w:ind w:left="2880" w:hanging="360"/>
+      </w:pPr>
+      <w:rPr>
+        <w:rFonts w:ascii="Symbol" w:hAnsi="Symbol" w:hint="default"/>
+      </w:rPr>
+    </w:lvl>
+    <w:lvl w:ilvl="4" w:tplc="04090003" w:tentative="1">
+      <w:start w:val="1"/>
+      <w:numFmt w:val="bullet"/>
+      <w:lvlText w:val="o"/>
+      <w:lvlJc w:val="left"/>
+      <w:pPr>
+        <w:ind w:left="3600" w:hanging="360"/>
+      </w:pPr>
+      <w:rPr>
+        <w:rFonts w:ascii="Courier New" w:hAnsi="Courier New" w:cs="Courier New" w:hint="default"/>
+      </w:rPr>
+    </w:lvl>
+    <w:lvl w:ilvl="5" w:tplc="04090005" w:tentative="1">
+      <w:start w:val="1"/>
+      <w:numFmt w:val="bullet"/>
+      <w:lvlText w:val=""/>
+      <w:lvlJc w:val="left"/>
+      <w:pPr>
+        <w:ind w:left="4320" w:hanging="360"/>
+      </w:pPr>
+      <w:rPr>
+        <w:rFonts w:ascii="Wingdings" w:hAnsi="Wingdings" w:hint="default"/>
+      </w:rPr>
+    </w:lvl>
+    <w:lvl w:ilvl="6" w:tplc="04090001" w:tentative="1">
+      <w:start w:val="1"/>
+      <w:numFmt w:val="bullet"/>
+      <w:lvlText w:val=""/>
+      <w:lvlJc w:val="left"/>
+      <w:pPr>
+        <w:ind w:left="5040" w:hanging="360"/>
+      </w:pPr>
+      <w:rPr>
+        <w:rFonts w:ascii="Symbol" w:hAnsi="Symbol" w:hint="default"/>
+      </w:rPr>
+    </w:lvl>
+    <w:lvl w:ilvl="7" w:tplc="04090003" w:tentative="1">
+      <w:start w:val="1"/>
+      <w:numFmt w:val="bullet"/>
+      <w:lvlText w:val="o"/>
+      <w:lvlJc w:val="left"/>
+      <w:pPr>
+        <w:ind w:left="5760" w:hanging="360"/>
+      </w:pPr>
+      <w:rPr>
+        <w:rFonts w:ascii="Courier New" w:hAnsi="Courier New" w:cs="Courier New" w:hint="default"/>
+      </w:rPr>
+    </w:lvl>
+    <w:lvl w:ilvl="8" w:tplc="04090005" w:tentative="1">
+      <w:start w:val="1"/>
+      <w:numFmt w:val="bullet"/>
+      <w:lvlText w:val=""/>
+      <w:lvlJc w:val="left"/>
+      <w:pPr>
+        <w:ind w:left="6480" w:hanging="360"/>
+      </w:pPr>
+      <w:rPr>
+        <w:rFonts w:ascii="Wingdings" w:hAnsi="Wingdings" w:hint="default"/>
+      </w:rPr>
+    </w:lvl>
+  </w:abstractNum>
+  <w:abstractNum w:abstractNumId="5" w15:restartNumberingAfterBreak="0">
+    <w:nsid w:val="5CAB4E6C"/>
+    <w:multiLevelType w:val="hybridMultilevel"/>
+    <w:tmpl w:val="89D4F30A"/>
+    <w:lvl w:ilvl="0" w:tplc="04090001">
+      <w:start w:val="1"/>
+      <w:numFmt w:val="bullet"/>
+      <w:lvlText w:val=""/>
+      <w:lvlJc w:val="left"/>
+      <w:pPr>
+        <w:ind w:left="720" w:hanging="360"/>
+      </w:pPr>
+      <w:rPr>
+        <w:rFonts w:ascii="Symbol" w:hAnsi="Symbol" w:hint="default"/>
+      </w:rPr>
+    </w:lvl>
+    <w:lvl w:ilvl="1" w:tplc="04090003" w:tentative="1">
+      <w:start w:val="1"/>
+      <w:numFmt w:val="bullet"/>
+      <w:lvlText w:val="o"/>
+      <w:lvlJc w:val="left"/>
+      <w:pPr>
+        <w:ind w:left="1440" w:hanging="360"/>
+      </w:pPr>
+      <w:rPr>
+        <w:rFonts w:ascii="Courier New" w:hAnsi="Courier New" w:cs="Courier New" w:hint="default"/>
+      </w:rPr>
+    </w:lvl>
+    <w:lvl w:ilvl="2" w:tplc="04090005" w:tentative="1">
+      <w:start w:val="1"/>
+      <w:numFmt w:val="bullet"/>
+      <w:lvlText w:val=""/>
+      <w:lvlJc w:val="left"/>
+      <w:pPr>
+        <w:ind w:left="2160" w:hanging="360"/>
+      </w:pPr>
+      <w:rPr>
+        <w:rFonts w:ascii="Wingdings" w:hAnsi="Wingdings" w:hint="default"/>
+      </w:rPr>
+    </w:lvl>
+    <w:lvl w:ilvl="3" w:tplc="04090001" w:tentative="1">
+      <w:start w:val="1"/>
+      <w:numFmt w:val="bullet"/>
+      <w:lvlText w:val=""/>
+      <w:lvlJc w:val="left"/>
+      <w:pPr>
+        <w:ind w:left="2880" w:hanging="360"/>
+      </w:pPr>
+      <w:rPr>
+        <w:rFonts w:ascii="Symbol" w:hAnsi="Symbol" w:hint="default"/>
+      </w:rPr>
+    </w:lvl>
+    <w:lvl w:ilvl="4" w:tplc="04090003" w:tentative="1">
+      <w:start w:val="1"/>
+      <w:numFmt w:val="bullet"/>
+      <w:lvlText w:val="o"/>
+      <w:lvlJc w:val="left"/>
+      <w:pPr>
+        <w:ind w:left="3600" w:hanging="360"/>
+      </w:pPr>
+      <w:rPr>
+        <w:rFonts w:ascii="Courier New" w:hAnsi="Courier New" w:cs="Courier New" w:hint="default"/>
+      </w:rPr>
+    </w:lvl>
+    <w:lvl w:ilvl="5" w:tplc="04090005" w:tentative="1">
+      <w:start w:val="1"/>
+      <w:numFmt w:val="bullet"/>
+      <w:lvlText w:val=""/>
+      <w:lvlJc w:val="left"/>
+      <w:pPr>
+        <w:ind w:left="4320" w:hanging="360"/>
+      </w:pPr>
+      <w:rPr>
+        <w:rFonts w:ascii="Wingdings" w:hAnsi="Wingdings" w:hint="default"/>
+      </w:rPr>
+    </w:lvl>
+    <w:lvl w:ilvl="6" w:tplc="04090001" w:tentative="1">
+      <w:start w:val="1"/>
+      <w:numFmt w:val="bullet"/>
+      <w:lvlText w:val=""/>
+      <w:lvlJc w:val="left"/>
+      <w:pPr>
+        <w:ind w:left="5040" w:hanging="360"/>
+      </w:pPr>
+      <w:rPr>
+        <w:rFonts w:ascii="Symbol" w:hAnsi="Symbol" w:hint="default"/>
+      </w:rPr>
+    </w:lvl>
+    <w:lvl w:ilvl="7" w:tplc="04090003" w:tentative="1">
+      <w:start w:val="1"/>
+      <w:numFmt w:val="bullet"/>
+      <w:lvlText w:val="o"/>
+      <w:lvlJc w:val="left"/>
+      <w:pPr>
+        <w:ind w:left="5760" w:hanging="360"/>
+      </w:pPr>
+      <w:rPr>
+        <w:rFonts w:ascii="Courier New" w:hAnsi="Courier New" w:cs="Courier New" w:hint="default"/>
+      </w:rPr>
+    </w:lvl>
+    <w:lvl w:ilvl="8" w:tplc="04090005" w:tentative="1">
+      <w:start w:val="1"/>
+      <w:numFmt w:val="bullet"/>
+      <w:lvlText w:val=""/>
+      <w:lvlJc w:val="left"/>
+      <w:pPr>
+        <w:ind w:left="6480" w:hanging="360"/>
+      </w:pPr>
+      <w:rPr>
+        <w:rFonts w:ascii="Wingdings" w:hAnsi="Wingdings" w:hint="default"/>
+      </w:rPr>
+    </w:lvl>
+  </w:abstractNum>
+  <w:abstractNum w:abstractNumId="6" w15:restartNumberingAfterBreak="0">
+    <w:nsid w:val="679219C9"/>
+    <w:multiLevelType w:val="hybridMultilevel"/>
+    <w:tmpl w:val="DF7C5848"/>
+    <w:lvl w:ilvl="0" w:tplc="04090001">
+      <w:start w:val="1"/>
+      <w:numFmt w:val="bullet"/>
+      <w:lvlText w:val=""/>
+      <w:lvlJc w:val="left"/>
+      <w:pPr>
+        <w:ind w:left="720" w:hanging="360"/>
+      </w:pPr>
+      <w:rPr>
+        <w:rFonts w:ascii="Symbol" w:hAnsi="Symbol" w:hint="default"/>
+      </w:rPr>
+    </w:lvl>
+    <w:lvl w:ilvl="1" w:tplc="04090003">
+      <w:start w:val="1"/>
+      <w:numFmt w:val="bullet"/>
+      <w:lvlText w:val="o"/>
+      <w:lvlJc w:val="left"/>
+      <w:pPr>
+        <w:ind w:left="1440" w:hanging="360"/>
+      </w:pPr>
+      <w:rPr>
+        <w:rFonts w:ascii="Courier New" w:hAnsi="Courier New" w:cs="Courier New" w:hint="default"/>
+      </w:rPr>
+    </w:lvl>
+    <w:lvl w:ilvl="2" w:tplc="04090005">
+      <w:start w:val="1"/>
+      <w:numFmt w:val="bullet"/>
+      <w:lvlText w:val=""/>
+      <w:lvlJc w:val="left"/>
+      <w:pPr>
+        <w:ind w:left="2160" w:hanging="360"/>
+      </w:pPr>
+      <w:rPr>
+        <w:rFonts w:ascii="Wingdings" w:hAnsi="Wingdings" w:hint="default"/>
+      </w:rPr>
+    </w:lvl>
+    <w:lvl w:ilvl="3" w:tplc="04090001" w:tentative="1">
+      <w:start w:val="1"/>
+      <w:numFmt w:val="bullet"/>
+      <w:lvlText w:val=""/>
+      <w:lvlJc w:val="left"/>
+      <w:pPr>
+        <w:ind w:left="2880" w:hanging="360"/>
+      </w:pPr>
+      <w:rPr>
+        <w:rFonts w:ascii="Symbol" w:hAnsi="Symbol" w:hint="default"/>
+      </w:rPr>
+    </w:lvl>
+    <w:lvl w:ilvl="4" w:tplc="04090003" w:tentative="1">
+      <w:start w:val="1"/>
+      <w:numFmt w:val="bullet"/>
+      <w:lvlText w:val="o"/>
+      <w:lvlJc w:val="left"/>
+      <w:pPr>
+        <w:ind w:left="3600" w:hanging="360"/>
+      </w:pPr>
+      <w:rPr>
+        <w:rFonts w:ascii="Courier New" w:hAnsi="Courier New" w:cs="Courier New" w:hint="default"/>
+      </w:rPr>
+    </w:lvl>
+    <w:lvl w:ilvl="5" w:tplc="04090005" w:tentative="1">
+      <w:start w:val="1"/>
+      <w:numFmt w:val="bullet"/>
+      <w:lvlText w:val=""/>
+      <w:lvlJc w:val="left"/>
+      <w:pPr>
+        <w:ind w:left="4320" w:hanging="360"/>
+      </w:pPr>
+      <w:rPr>
+        <w:rFonts w:ascii="Wingdings" w:hAnsi="Wingdings" w:hint="default"/>
+      </w:rPr>
+    </w:lvl>
+    <w:lvl w:ilvl="6" w:tplc="04090001" w:tentative="1">
+      <w:start w:val="1"/>
+      <w:numFmt w:val="bullet"/>
+      <w:lvlText w:val=""/>
+      <w:lvlJc w:val="left"/>
+      <w:pPr>
+        <w:ind w:left="5040" w:hanging="360"/>
+      </w:pPr>
+      <w:rPr>
+        <w:rFonts w:ascii="Symbol" w:hAnsi="Symbol" w:hint="default"/>
+      </w:rPr>
+    </w:lvl>
+    <w:lvl w:ilvl="7" w:tplc="04090003" w:tentative="1">
+      <w:start w:val="1"/>
+      <w:numFmt w:val="bullet"/>
+      <w:lvlText w:val="o"/>
+      <w:lvlJc w:val="left"/>
+      <w:pPr>
+        <w:ind w:left="5760" w:hanging="360"/>
+      </w:pPr>
+      <w:rPr>
+        <w:rFonts w:ascii="Courier New" w:hAnsi="Courier New" w:cs="Courier New" w:hint="default"/>
+      </w:rPr>
+    </w:lvl>
+    <w:lvl w:ilvl="8" w:tplc="04090005" w:tentative="1">
+      <w:start w:val="1"/>
+      <w:numFmt w:val="bullet"/>
+      <w:lvlText w:val=""/>
+      <w:lvlJc w:val="left"/>
+      <w:pPr>
+        <w:ind w:left="6480" w:hanging="360"/>
+      </w:pPr>
+      <w:rPr>
+        <w:rFonts w:ascii="Wingdings" w:hAnsi="Wingdings" w:hint="default"/>
+      </w:rPr>
+    </w:lvl>
+  </w:abstractNum>
+  <w:abstractNum w:abstractNumId="7" w15:restartNumberingAfterBreak="0">
     <w:nsid w:val="704C750F"/>
     <w:multiLevelType w:val="hybridMultilevel"/>
     <w:tmpl w:val="3C5E7640"/>
@@ -761,8 +4517,261 @@
       </w:rPr>
     </w:lvl>
   </w:abstractNum>
+  <w:abstractNum w:abstractNumId="8" w15:restartNumberingAfterBreak="0">
+    <w:nsid w:val="7792774B"/>
+    <w:multiLevelType w:val="hybridMultilevel"/>
+    <w:tmpl w:val="6F0A60EE"/>
+    <w:lvl w:ilvl="0" w:tplc="04090001">
+      <w:start w:val="1"/>
+      <w:numFmt w:val="bullet"/>
+      <w:lvlText w:val=""/>
+      <w:lvlJc w:val="left"/>
+      <w:pPr>
+        <w:ind w:left="720" w:hanging="360"/>
+      </w:pPr>
+      <w:rPr>
+        <w:rFonts w:ascii="Symbol" w:hAnsi="Symbol" w:hint="default"/>
+      </w:rPr>
+    </w:lvl>
+    <w:lvl w:ilvl="1" w:tplc="04090003" w:tentative="1">
+      <w:start w:val="1"/>
+      <w:numFmt w:val="bullet"/>
+      <w:lvlText w:val="o"/>
+      <w:lvlJc w:val="left"/>
+      <w:pPr>
+        <w:ind w:left="1440" w:hanging="360"/>
+      </w:pPr>
+      <w:rPr>
+        <w:rFonts w:ascii="Courier New" w:hAnsi="Courier New" w:cs="Courier New" w:hint="default"/>
+      </w:rPr>
+    </w:lvl>
+    <w:lvl w:ilvl="2" w:tplc="04090005" w:tentative="1">
+      <w:start w:val="1"/>
+      <w:numFmt w:val="bullet"/>
+      <w:lvlText w:val=""/>
+      <w:lvlJc w:val="left"/>
+      <w:pPr>
+        <w:ind w:left="2160" w:hanging="360"/>
+      </w:pPr>
+      <w:rPr>
+        <w:rFonts w:ascii="Wingdings" w:hAnsi="Wingdings" w:hint="default"/>
+      </w:rPr>
+    </w:lvl>
+    <w:lvl w:ilvl="3" w:tplc="04090001" w:tentative="1">
+      <w:start w:val="1"/>
+      <w:numFmt w:val="bullet"/>
+      <w:lvlText w:val=""/>
+      <w:lvlJc w:val="left"/>
+      <w:pPr>
+        <w:ind w:left="2880" w:hanging="360"/>
+      </w:pPr>
+      <w:rPr>
+        <w:rFonts w:ascii="Symbol" w:hAnsi="Symbol" w:hint="default"/>
+      </w:rPr>
+    </w:lvl>
+    <w:lvl w:ilvl="4" w:tplc="04090003" w:tentative="1">
+      <w:start w:val="1"/>
+      <w:numFmt w:val="bullet"/>
+      <w:lvlText w:val="o"/>
+      <w:lvlJc w:val="left"/>
+      <w:pPr>
+        <w:ind w:left="3600" w:hanging="360"/>
+      </w:pPr>
+      <w:rPr>
+        <w:rFonts w:ascii="Courier New" w:hAnsi="Courier New" w:cs="Courier New" w:hint="default"/>
+      </w:rPr>
+    </w:lvl>
+    <w:lvl w:ilvl="5" w:tplc="04090005" w:tentative="1">
+      <w:start w:val="1"/>
+      <w:numFmt w:val="bullet"/>
+      <w:lvlText w:val=""/>
+      <w:lvlJc w:val="left"/>
+      <w:pPr>
+        <w:ind w:left="4320" w:hanging="360"/>
+      </w:pPr>
+      <w:rPr>
+        <w:rFonts w:ascii="Wingdings" w:hAnsi="Wingdings" w:hint="default"/>
+      </w:rPr>
+    </w:lvl>
+    <w:lvl w:ilvl="6" w:tplc="04090001" w:tentative="1">
+      <w:start w:val="1"/>
+      <w:numFmt w:val="bullet"/>
+      <w:lvlText w:val=""/>
+      <w:lvlJc w:val="left"/>
+      <w:pPr>
+        <w:ind w:left="5040" w:hanging="360"/>
+      </w:pPr>
+      <w:rPr>
+        <w:rFonts w:ascii="Symbol" w:hAnsi="Symbol" w:hint="default"/>
+      </w:rPr>
+    </w:lvl>
+    <w:lvl w:ilvl="7" w:tplc="04090003" w:tentative="1">
+      <w:start w:val="1"/>
+      <w:numFmt w:val="bullet"/>
+      <w:lvlText w:val="o"/>
+      <w:lvlJc w:val="left"/>
+      <w:pPr>
+        <w:ind w:left="5760" w:hanging="360"/>
+      </w:pPr>
+      <w:rPr>
+        <w:rFonts w:ascii="Courier New" w:hAnsi="Courier New" w:cs="Courier New" w:hint="default"/>
+      </w:rPr>
+    </w:lvl>
+    <w:lvl w:ilvl="8" w:tplc="04090005" w:tentative="1">
+      <w:start w:val="1"/>
+      <w:numFmt w:val="bullet"/>
+      <w:lvlText w:val=""/>
+      <w:lvlJc w:val="left"/>
+      <w:pPr>
+        <w:ind w:left="6480" w:hanging="360"/>
+      </w:pPr>
+      <w:rPr>
+        <w:rFonts w:ascii="Wingdings" w:hAnsi="Wingdings" w:hint="default"/>
+      </w:rPr>
+    </w:lvl>
+  </w:abstractNum>
+  <w:abstractNum w:abstractNumId="9" w15:restartNumberingAfterBreak="0">
+    <w:nsid w:val="78231828"/>
+    <w:multiLevelType w:val="hybridMultilevel"/>
+    <w:tmpl w:val="B846EFBC"/>
+    <w:lvl w:ilvl="0" w:tplc="04090001">
+      <w:start w:val="1"/>
+      <w:numFmt w:val="bullet"/>
+      <w:lvlText w:val=""/>
+      <w:lvlJc w:val="left"/>
+      <w:pPr>
+        <w:ind w:left="720" w:hanging="360"/>
+      </w:pPr>
+      <w:rPr>
+        <w:rFonts w:ascii="Symbol" w:hAnsi="Symbol" w:hint="default"/>
+      </w:rPr>
+    </w:lvl>
+    <w:lvl w:ilvl="1" w:tplc="04090003" w:tentative="1">
+      <w:start w:val="1"/>
+      <w:numFmt w:val="bullet"/>
+      <w:lvlText w:val="o"/>
+      <w:lvlJc w:val="left"/>
+      <w:pPr>
+        <w:ind w:left="1440" w:hanging="360"/>
+      </w:pPr>
+      <w:rPr>
+        <w:rFonts w:ascii="Courier New" w:hAnsi="Courier New" w:cs="Courier New" w:hint="default"/>
+      </w:rPr>
+    </w:lvl>
+    <w:lvl w:ilvl="2" w:tplc="04090005" w:tentative="1">
+      <w:start w:val="1"/>
+      <w:numFmt w:val="bullet"/>
+      <w:lvlText w:val=""/>
+      <w:lvlJc w:val="left"/>
+      <w:pPr>
+        <w:ind w:left="2160" w:hanging="360"/>
+      </w:pPr>
+      <w:rPr>
+        <w:rFonts w:ascii="Wingdings" w:hAnsi="Wingdings" w:hint="default"/>
+      </w:rPr>
+    </w:lvl>
+    <w:lvl w:ilvl="3" w:tplc="04090001" w:tentative="1">
+      <w:start w:val="1"/>
+      <w:numFmt w:val="bullet"/>
+      <w:lvlText w:val=""/>
+      <w:lvlJc w:val="left"/>
+      <w:pPr>
+        <w:ind w:left="2880" w:hanging="360"/>
+      </w:pPr>
+      <w:rPr>
+        <w:rFonts w:ascii="Symbol" w:hAnsi="Symbol" w:hint="default"/>
+      </w:rPr>
+    </w:lvl>
+    <w:lvl w:ilvl="4" w:tplc="04090003" w:tentative="1">
+      <w:start w:val="1"/>
+      <w:numFmt w:val="bullet"/>
+      <w:lvlText w:val="o"/>
+      <w:lvlJc w:val="left"/>
+      <w:pPr>
+        <w:ind w:left="3600" w:hanging="360"/>
+      </w:pPr>
+      <w:rPr>
+        <w:rFonts w:ascii="Courier New" w:hAnsi="Courier New" w:cs="Courier New" w:hint="default"/>
+      </w:rPr>
+    </w:lvl>
+    <w:lvl w:ilvl="5" w:tplc="04090005" w:tentative="1">
+      <w:start w:val="1"/>
+      <w:numFmt w:val="bullet"/>
+      <w:lvlText w:val=""/>
+      <w:lvlJc w:val="left"/>
+      <w:pPr>
+        <w:ind w:left="4320" w:hanging="360"/>
+      </w:pPr>
+      <w:rPr>
+        <w:rFonts w:ascii="Wingdings" w:hAnsi="Wingdings" w:hint="default"/>
+      </w:rPr>
+    </w:lvl>
+    <w:lvl w:ilvl="6" w:tplc="04090001" w:tentative="1">
+      <w:start w:val="1"/>
+      <w:numFmt w:val="bullet"/>
+      <w:lvlText w:val=""/>
+      <w:lvlJc w:val="left"/>
+      <w:pPr>
+        <w:ind w:left="5040" w:hanging="360"/>
+      </w:pPr>
+      <w:rPr>
+        <w:rFonts w:ascii="Symbol" w:hAnsi="Symbol" w:hint="default"/>
+      </w:rPr>
+    </w:lvl>
+    <w:lvl w:ilvl="7" w:tplc="04090003" w:tentative="1">
+      <w:start w:val="1"/>
+      <w:numFmt w:val="bullet"/>
+      <w:lvlText w:val="o"/>
+      <w:lvlJc w:val="left"/>
+      <w:pPr>
+        <w:ind w:left="5760" w:hanging="360"/>
+      </w:pPr>
+      <w:rPr>
+        <w:rFonts w:ascii="Courier New" w:hAnsi="Courier New" w:cs="Courier New" w:hint="default"/>
+      </w:rPr>
+    </w:lvl>
+    <w:lvl w:ilvl="8" w:tplc="04090005" w:tentative="1">
+      <w:start w:val="1"/>
+      <w:numFmt w:val="bullet"/>
+      <w:lvlText w:val=""/>
+      <w:lvlJc w:val="left"/>
+      <w:pPr>
+        <w:ind w:left="6480" w:hanging="360"/>
+      </w:pPr>
+      <w:rPr>
+        <w:rFonts w:ascii="Wingdings" w:hAnsi="Wingdings" w:hint="default"/>
+      </w:rPr>
+    </w:lvl>
+  </w:abstractNum>
   <w:num w:numId="1">
+    <w:abstractNumId w:val="7"/>
+  </w:num>
+  <w:num w:numId="2">
+    <w:abstractNumId w:val="1"/>
+  </w:num>
+  <w:num w:numId="3">
+    <w:abstractNumId w:val="6"/>
+  </w:num>
+  <w:num w:numId="4">
+    <w:abstractNumId w:val="3"/>
+  </w:num>
+  <w:num w:numId="5">
+    <w:abstractNumId w:val="4"/>
+  </w:num>
+  <w:num w:numId="6">
+    <w:abstractNumId w:val="9"/>
+  </w:num>
+  <w:num w:numId="7">
     <w:abstractNumId w:val="0"/>
+  </w:num>
+  <w:num w:numId="8">
+    <w:abstractNumId w:val="2"/>
+  </w:num>
+  <w:num w:numId="9">
+    <w:abstractNumId w:val="8"/>
+  </w:num>
+  <w:num w:numId="10">
+    <w:abstractNumId w:val="5"/>
   </w:num>
 </w:numbering>
 </file>

</xml_diff>